<commit_message>
- Changed Data Collection Plan template file in Data Publication page and removed example file.
- Udated pictures for all sites from the cloudshare images.
</commit_message>
<xml_diff>
--- a/src/mdfserver/static/mdfserver/documents/iUTAH_Data_Collection_Plan_TEMPLATE.docx
+++ b/src/mdfserver/static/mdfserver/documents/iUTAH_Data_Collection_Plan_TEMPLATE.docx
@@ -5,203 +5,92 @@
     <w:p>
       <w:pPr>
         <w:spacing w:after="0" w:line="240" w:lineRule="auto"/>
-        <w:jc w:val="center"/>
-        <w:rPr>
-          <w:rFonts w:eastAsia="Times New Roman" w:cs="Arial"/>
-          <w:sz w:val="24"/>
-          <w:szCs w:val="24"/>
-        </w:rPr>
-      </w:pPr>
-      <w:r>
         <w:rPr>
           <w:rFonts w:eastAsia="Times New Roman" w:cs="Arial"/>
           <w:b/>
           <w:bCs/>
           <w:color w:val="000000"/>
-          <w:sz w:val="29"/>
-          <w:szCs w:val="29"/>
-        </w:rPr>
-        <w:t>iU</w:t>
-      </w:r>
-      <w:bookmarkStart w:id="0" w:name="_GoBack"/>
-      <w:bookmarkEnd w:id="0"/>
+          <w:sz w:val="32"/>
+          <w:szCs w:val="32"/>
+        </w:rPr>
+      </w:pPr>
+      <w:proofErr w:type="gramStart"/>
       <w:r>
         <w:rPr>
           <w:rFonts w:eastAsia="Times New Roman" w:cs="Arial"/>
           <w:b/>
           <w:bCs/>
           <w:color w:val="000000"/>
-          <w:sz w:val="29"/>
-          <w:szCs w:val="29"/>
-        </w:rPr>
-        <w:t>TAH Data Collection Plan</w:t>
-      </w:r>
-    </w:p>
-    <w:p>
-      <w:pPr>
-        <w:spacing w:after="0" w:line="240" w:lineRule="auto"/>
-        <w:rPr>
-          <w:rFonts w:eastAsia="Times New Roman" w:cs="Arial"/>
-        </w:rPr>
-      </w:pPr>
-      <w:r>
-        <w:rPr>
-          <w:rFonts w:eastAsia="Times New Roman" w:cs="Arial"/>
-        </w:rPr>
-        <w:br/>
-      </w:r>
+          <w:sz w:val="32"/>
+          <w:szCs w:val="32"/>
+        </w:rPr>
+        <w:t>iUTAH</w:t>
+      </w:r>
+      <w:proofErr w:type="gramEnd"/>
       <w:r>
         <w:rPr>
           <w:rFonts w:eastAsia="Times New Roman" w:cs="Arial"/>
           <w:b/>
           <w:bCs/>
           <w:color w:val="000000"/>
-        </w:rPr>
-        <w:t>Effort Name:</w:t>
-      </w:r>
-      <w:r>
-        <w:rPr>
-          <w:rFonts w:eastAsia="Times New Roman" w:cs="Arial"/>
-          <w:color w:val="000000"/>
+          <w:sz w:val="32"/>
+          <w:szCs w:val="32"/>
+        </w:rPr>
+        <w:t xml:space="preserve"> Data Collection Plan</w:t>
+      </w:r>
+    </w:p>
+    <w:p>
+      <w:pPr>
+        <w:spacing w:after="0" w:line="240" w:lineRule="auto"/>
+        <w:rPr>
+          <w:rFonts w:eastAsia="Times New Roman" w:cs="Arial"/>
+          <w:color w:val="808080" w:themeColor="background1" w:themeShade="80"/>
+        </w:rPr>
+      </w:pPr>
+      <w:r>
+        <w:rPr>
+          <w:rFonts w:eastAsia="Times New Roman" w:cs="Arial"/>
+          <w:bCs/>
+          <w:color w:val="808080" w:themeColor="background1" w:themeShade="80"/>
+        </w:rPr>
+        <w:t xml:space="preserve">Please complete the following for each data collection effort with any funding support from iUTAH. </w:t>
+      </w:r>
+      <w:r>
+        <w:rPr>
+          <w:rFonts w:eastAsia="Times New Roman" w:cs="Arial"/>
+          <w:b/>
+          <w:bCs/>
+          <w:i/>
+          <w:color w:val="808080" w:themeColor="background1" w:themeShade="80"/>
+        </w:rPr>
+        <w:t>All fields are required.</w:t>
+      </w:r>
+      <w:r>
+        <w:rPr>
+          <w:rFonts w:eastAsia="Times New Roman" w:cs="Arial"/>
+          <w:bCs/>
+          <w:color w:val="808080" w:themeColor="background1" w:themeShade="80"/>
         </w:rPr>
         <w:t xml:space="preserve"> </w:t>
       </w:r>
-    </w:p>
-    <w:p>
-      <w:pPr>
-        <w:spacing w:after="0" w:line="240" w:lineRule="auto"/>
-        <w:rPr>
-          <w:rFonts w:eastAsia="Times New Roman" w:cs="Arial"/>
-        </w:rPr>
-      </w:pPr>
-    </w:p>
-    <w:p>
-      <w:pPr>
-        <w:spacing w:after="0" w:line="240" w:lineRule="auto"/>
-        <w:rPr>
-          <w:rFonts w:eastAsia="Times New Roman" w:cs="Arial"/>
-        </w:rPr>
-      </w:pPr>
-    </w:p>
-    <w:p>
-      <w:pPr>
-        <w:spacing w:after="0" w:line="240" w:lineRule="auto"/>
-        <w:rPr>
-          <w:rFonts w:eastAsia="Times New Roman" w:cs="Arial"/>
-        </w:rPr>
-      </w:pPr>
-      <w:r>
-        <w:rPr>
-          <w:rFonts w:eastAsia="Times New Roman" w:cs="Arial"/>
-        </w:rPr>
-        <w:br/>
-      </w:r>
-      <w:r>
+      <w:r>
+        <w:rPr>
+          <w:rFonts w:eastAsia="Times New Roman" w:cs="Arial"/>
+          <w:bCs/>
+          <w:color w:val="808080" w:themeColor="background1" w:themeShade="80"/>
+        </w:rPr>
+        <w:t>Note that if there are substantive changes to the types of data, methods, data formats, products, or availability of data, an updated plan should be submitted.</w:t>
+      </w:r>
+    </w:p>
+    <w:p>
+      <w:pPr>
+        <w:spacing w:after="0" w:line="240" w:lineRule="auto"/>
         <w:rPr>
           <w:rFonts w:eastAsia="Times New Roman" w:cs="Arial"/>
           <w:b/>
           <w:bCs/>
           <w:color w:val="000000"/>
         </w:rPr>
-        <w:t>Collaborators:</w:t>
-      </w:r>
-    </w:p>
-    <w:p>
-      <w:pPr>
-        <w:spacing w:after="0" w:line="240" w:lineRule="auto"/>
-        <w:rPr>
-          <w:rFonts w:eastAsia="Times New Roman" w:cs="Arial"/>
-          <w:color w:val="000000"/>
-        </w:rPr>
-      </w:pPr>
-    </w:p>
-    <w:p>
-      <w:pPr>
-        <w:spacing w:after="0" w:line="240" w:lineRule="auto"/>
-        <w:rPr>
-          <w:rFonts w:eastAsia="Times New Roman" w:cs="Arial"/>
-          <w:color w:val="000000"/>
-        </w:rPr>
-      </w:pPr>
-    </w:p>
-    <w:p>
-      <w:pPr>
-        <w:spacing w:after="0" w:line="240" w:lineRule="auto"/>
-        <w:rPr>
-          <w:rFonts w:eastAsia="Times New Roman" w:cs="Arial"/>
-          <w:color w:val="000000"/>
-        </w:rPr>
-      </w:pPr>
-    </w:p>
-    <w:p>
-      <w:pPr>
-        <w:spacing w:after="0" w:line="240" w:lineRule="auto"/>
-        <w:rPr>
-          <w:rFonts w:eastAsia="Times New Roman" w:cs="Arial"/>
-          <w:color w:val="000000"/>
-        </w:rPr>
-      </w:pPr>
-    </w:p>
-    <w:p>
-      <w:pPr>
-        <w:spacing w:after="0" w:line="240" w:lineRule="auto"/>
-        <w:rPr>
-          <w:rFonts w:eastAsia="Times New Roman" w:cs="Arial"/>
-          <w:color w:val="000000"/>
-        </w:rPr>
-      </w:pPr>
-    </w:p>
-    <w:p>
-      <w:pPr>
-        <w:spacing w:after="0" w:line="240" w:lineRule="auto"/>
-        <w:rPr>
-          <w:rFonts w:eastAsia="Times New Roman" w:cs="Arial"/>
-          <w:color w:val="000000"/>
-        </w:rPr>
-      </w:pPr>
-    </w:p>
-    <w:p>
-      <w:pPr>
-        <w:spacing w:after="0" w:line="240" w:lineRule="auto"/>
-        <w:rPr>
-          <w:rFonts w:eastAsia="Times New Roman" w:cs="Arial"/>
-          <w:color w:val="000000"/>
-        </w:rPr>
-      </w:pPr>
-    </w:p>
-    <w:p>
-      <w:pPr>
-        <w:spacing w:after="0" w:line="240" w:lineRule="auto"/>
-        <w:rPr>
-          <w:rFonts w:eastAsia="Times New Roman" w:cs="Arial"/>
-          <w:color w:val="000000"/>
-        </w:rPr>
-      </w:pPr>
-    </w:p>
-    <w:p>
-      <w:pPr>
-        <w:spacing w:after="0" w:line="240" w:lineRule="auto"/>
-        <w:rPr>
-          <w:rFonts w:eastAsia="Times New Roman" w:cs="Arial"/>
-          <w:color w:val="000000"/>
-        </w:rPr>
-      </w:pPr>
-    </w:p>
-    <w:p>
-      <w:pPr>
-        <w:spacing w:after="0" w:line="240" w:lineRule="auto"/>
-        <w:rPr>
-          <w:rFonts w:eastAsia="Times New Roman" w:cs="Arial"/>
-          <w:color w:val="000000"/>
-        </w:rPr>
-      </w:pPr>
-    </w:p>
-    <w:p>
-      <w:pPr>
-        <w:spacing w:after="0" w:line="240" w:lineRule="auto"/>
-        <w:rPr>
-          <w:rFonts w:eastAsia="Times New Roman" w:cs="Arial"/>
-        </w:rPr>
       </w:pPr>
       <w:r>
         <w:rPr>
@@ -216,171 +105,47 @@
           <w:bCs/>
           <w:color w:val="000000"/>
         </w:rPr>
-        <w:t>Brief Summary (including data collection methods, timing and location of data collection, and the parties r</w:t>
-      </w:r>
-      <w:r>
+        <w:t>Your Name and Affiliation:</w:t>
+      </w:r>
+    </w:p>
+    <w:p>
+      <w:pPr>
+        <w:spacing w:after="0" w:line="240" w:lineRule="auto"/>
+        <w:rPr>
+          <w:rFonts w:eastAsia="Times New Roman" w:cs="Arial"/>
+          <w:bCs/>
+          <w:color w:val="808080" w:themeColor="background1" w:themeShade="80"/>
+        </w:rPr>
+      </w:pPr>
+      <w:r>
+        <w:rPr>
+          <w:rFonts w:eastAsia="Times New Roman" w:cs="Arial"/>
+          <w:bCs/>
+          <w:color w:val="808080" w:themeColor="background1" w:themeShade="80"/>
+        </w:rPr>
+        <w:t>Please provide your name and affiliation (iUTAH participating organization).</w:t>
+      </w:r>
+    </w:p>
+    <w:p>
+      <w:pPr>
+        <w:spacing w:after="0" w:line="240" w:lineRule="auto"/>
         <w:rPr>
           <w:rFonts w:eastAsia="Times New Roman" w:cs="Arial"/>
           <w:b/>
           <w:bCs/>
           <w:color w:val="000000"/>
         </w:rPr>
-        <w:t>esponsible for data collection)</w:t>
-      </w:r>
-      <w:r>
+      </w:pPr>
+    </w:p>
+    <w:p>
+      <w:pPr>
+        <w:spacing w:after="0" w:line="240" w:lineRule="auto"/>
         <w:rPr>
           <w:rFonts w:eastAsia="Times New Roman" w:cs="Arial"/>
           <w:b/>
           <w:bCs/>
           <w:color w:val="000000"/>
         </w:rPr>
-        <w:t xml:space="preserve">: </w:t>
-      </w:r>
-    </w:p>
-    <w:p>
-      <w:pPr>
-        <w:spacing w:after="0" w:line="240" w:lineRule="auto"/>
-        <w:rPr>
-          <w:rFonts w:eastAsia="Times New Roman" w:cs="Arial"/>
-        </w:rPr>
-      </w:pPr>
-    </w:p>
-    <w:p>
-      <w:pPr>
-        <w:spacing w:after="0" w:line="240" w:lineRule="auto"/>
-        <w:rPr>
-          <w:rFonts w:eastAsia="Times New Roman" w:cs="Arial"/>
-        </w:rPr>
-      </w:pPr>
-    </w:p>
-    <w:p>
-      <w:pPr>
-        <w:spacing w:after="0" w:line="240" w:lineRule="auto"/>
-        <w:rPr>
-          <w:rFonts w:eastAsia="Times New Roman" w:cs="Arial"/>
-        </w:rPr>
-      </w:pPr>
-    </w:p>
-    <w:p>
-      <w:pPr>
-        <w:spacing w:after="0" w:line="240" w:lineRule="auto"/>
-        <w:rPr>
-          <w:rFonts w:eastAsia="Times New Roman" w:cs="Arial"/>
-        </w:rPr>
-      </w:pPr>
-    </w:p>
-    <w:p>
-      <w:pPr>
-        <w:spacing w:after="0" w:line="240" w:lineRule="auto"/>
-        <w:rPr>
-          <w:rFonts w:eastAsia="Times New Roman" w:cs="Arial"/>
-        </w:rPr>
-      </w:pPr>
-    </w:p>
-    <w:p>
-      <w:pPr>
-        <w:spacing w:after="0" w:line="240" w:lineRule="auto"/>
-        <w:rPr>
-          <w:rFonts w:eastAsia="Times New Roman" w:cs="Arial"/>
-        </w:rPr>
-      </w:pPr>
-    </w:p>
-    <w:p>
-      <w:pPr>
-        <w:spacing w:after="0" w:line="240" w:lineRule="auto"/>
-        <w:rPr>
-          <w:rFonts w:eastAsia="Times New Roman" w:cs="Arial"/>
-        </w:rPr>
-      </w:pPr>
-    </w:p>
-    <w:p>
-      <w:pPr>
-        <w:spacing w:after="0" w:line="240" w:lineRule="auto"/>
-        <w:rPr>
-          <w:rFonts w:eastAsia="Times New Roman" w:cs="Arial"/>
-        </w:rPr>
-      </w:pPr>
-    </w:p>
-    <w:p>
-      <w:pPr>
-        <w:spacing w:after="0" w:line="240" w:lineRule="auto"/>
-        <w:rPr>
-          <w:rFonts w:eastAsia="Times New Roman" w:cs="Arial"/>
-        </w:rPr>
-      </w:pPr>
-    </w:p>
-    <w:p>
-      <w:pPr>
-        <w:spacing w:after="0" w:line="240" w:lineRule="auto"/>
-        <w:rPr>
-          <w:rFonts w:eastAsia="Times New Roman" w:cs="Arial"/>
-        </w:rPr>
-      </w:pPr>
-    </w:p>
-    <w:p>
-      <w:pPr>
-        <w:spacing w:after="0" w:line="240" w:lineRule="auto"/>
-        <w:rPr>
-          <w:rFonts w:eastAsia="Times New Roman" w:cs="Arial"/>
-        </w:rPr>
-      </w:pPr>
-    </w:p>
-    <w:p>
-      <w:pPr>
-        <w:spacing w:after="0" w:line="240" w:lineRule="auto"/>
-        <w:rPr>
-          <w:rFonts w:eastAsia="Times New Roman" w:cs="Arial"/>
-        </w:rPr>
-      </w:pPr>
-    </w:p>
-    <w:p>
-      <w:pPr>
-        <w:spacing w:after="0" w:line="240" w:lineRule="auto"/>
-        <w:rPr>
-          <w:rFonts w:eastAsia="Times New Roman" w:cs="Arial"/>
-        </w:rPr>
-      </w:pPr>
-    </w:p>
-    <w:p>
-      <w:pPr>
-        <w:spacing w:after="0" w:line="240" w:lineRule="auto"/>
-        <w:rPr>
-          <w:rFonts w:eastAsia="Times New Roman" w:cs="Arial"/>
-        </w:rPr>
-      </w:pPr>
-    </w:p>
-    <w:p>
-      <w:pPr>
-        <w:spacing w:after="0" w:line="240" w:lineRule="auto"/>
-        <w:rPr>
-          <w:rFonts w:eastAsia="Times New Roman" w:cs="Arial"/>
-        </w:rPr>
-      </w:pPr>
-    </w:p>
-    <w:p>
-      <w:pPr>
-        <w:spacing w:after="0" w:line="240" w:lineRule="auto"/>
-        <w:rPr>
-          <w:rFonts w:eastAsia="Times New Roman" w:cs="Arial"/>
-        </w:rPr>
-      </w:pPr>
-    </w:p>
-    <w:p>
-      <w:pPr>
-        <w:spacing w:after="0" w:line="240" w:lineRule="auto"/>
-        <w:rPr>
-          <w:rFonts w:eastAsia="Times New Roman" w:cs="Arial"/>
-          <w:color w:val="000000"/>
-        </w:rPr>
-      </w:pPr>
-    </w:p>
-    <w:p>
-      <w:pPr>
-        <w:spacing w:after="0" w:line="240" w:lineRule="auto"/>
-        <w:rPr>
-          <w:rFonts w:eastAsia="Times New Roman" w:cs="Arial"/>
-          <w:color w:val="000000"/>
-        </w:rPr>
       </w:pPr>
     </w:p>
     <w:p>
@@ -397,6 +162,627 @@
           <w:bCs/>
           <w:color w:val="000000"/>
         </w:rPr>
+        <w:t>Effort Name:</w:t>
+      </w:r>
+      <w:r>
+        <w:rPr>
+          <w:rFonts w:eastAsia="Times New Roman" w:cs="Arial"/>
+          <w:color w:val="000000"/>
+        </w:rPr>
+        <w:t xml:space="preserve"> </w:t>
+      </w:r>
+    </w:p>
+    <w:p>
+      <w:pPr>
+        <w:spacing w:after="0" w:line="240" w:lineRule="auto"/>
+        <w:rPr>
+          <w:rFonts w:eastAsia="Times New Roman" w:cs="Arial"/>
+          <w:color w:val="808080" w:themeColor="background1" w:themeShade="80"/>
+        </w:rPr>
+      </w:pPr>
+      <w:r>
+        <w:rPr>
+          <w:rFonts w:eastAsia="Times New Roman" w:cs="Arial"/>
+          <w:color w:val="808080" w:themeColor="background1" w:themeShade="80"/>
+        </w:rPr>
+        <w:t>Please provide a brief name for your data collection effort.</w:t>
+      </w:r>
+    </w:p>
+    <w:p>
+      <w:pPr>
+        <w:spacing w:after="0" w:line="240" w:lineRule="auto"/>
+        <w:rPr>
+          <w:rFonts w:eastAsia="Times New Roman" w:cs="Arial"/>
+        </w:rPr>
+      </w:pPr>
+    </w:p>
+    <w:p>
+      <w:pPr>
+        <w:spacing w:after="0" w:line="240" w:lineRule="auto"/>
+        <w:rPr>
+          <w:rFonts w:eastAsia="Times New Roman" w:cs="Arial"/>
+        </w:rPr>
+      </w:pPr>
+      <w:r>
+        <w:rPr>
+          <w:rFonts w:eastAsia="Times New Roman" w:cs="Arial"/>
+        </w:rPr>
+        <w:br/>
+      </w:r>
+      <w:r>
+        <w:rPr>
+          <w:rFonts w:eastAsia="Times New Roman" w:cs="Arial"/>
+          <w:b/>
+          <w:bCs/>
+          <w:color w:val="000000"/>
+        </w:rPr>
+        <w:t>Collaborators:</w:t>
+      </w:r>
+    </w:p>
+    <w:p>
+      <w:pPr>
+        <w:spacing w:after="0" w:line="240" w:lineRule="auto"/>
+        <w:rPr>
+          <w:rFonts w:eastAsia="Times New Roman" w:cs="Arial"/>
+          <w:color w:val="808080" w:themeColor="background1" w:themeShade="80"/>
+        </w:rPr>
+      </w:pPr>
+      <w:r>
+        <w:rPr>
+          <w:rFonts w:eastAsia="Times New Roman" w:cs="Arial"/>
+          <w:color w:val="808080" w:themeColor="background1" w:themeShade="80"/>
+        </w:rPr>
+        <w:t>Please list potential collaborators and affiliations associated with your data collection effort. This is the first step in planning for authorship of datasets and other publications resulting from this effort.</w:t>
+      </w:r>
+    </w:p>
+    <w:p>
+      <w:pPr>
+        <w:spacing w:after="0" w:line="240" w:lineRule="auto"/>
+        <w:rPr>
+          <w:rFonts w:eastAsia="Times New Roman" w:cs="Arial"/>
+          <w:color w:val="000000"/>
+        </w:rPr>
+      </w:pPr>
+    </w:p>
+    <w:p>
+      <w:pPr>
+        <w:spacing w:after="0" w:line="240" w:lineRule="auto"/>
+        <w:rPr>
+          <w:rFonts w:eastAsia="Times New Roman" w:cs="Arial"/>
+          <w:color w:val="000000"/>
+        </w:rPr>
+      </w:pPr>
+    </w:p>
+    <w:p>
+      <w:pPr>
+        <w:spacing w:after="0" w:line="240" w:lineRule="auto"/>
+        <w:rPr>
+          <w:rFonts w:eastAsia="Times New Roman" w:cs="Arial"/>
+          <w:color w:val="000000"/>
+        </w:rPr>
+      </w:pPr>
+    </w:p>
+    <w:p>
+      <w:pPr>
+        <w:spacing w:after="0" w:line="240" w:lineRule="auto"/>
+        <w:rPr>
+          <w:rFonts w:eastAsia="Times New Roman" w:cs="Arial"/>
+          <w:color w:val="000000"/>
+        </w:rPr>
+      </w:pPr>
+    </w:p>
+    <w:p>
+      <w:pPr>
+        <w:spacing w:after="0" w:line="240" w:lineRule="auto"/>
+        <w:rPr>
+          <w:rFonts w:eastAsia="Times New Roman" w:cs="Arial"/>
+        </w:rPr>
+      </w:pPr>
+    </w:p>
+    <w:p>
+      <w:pPr>
+        <w:spacing w:after="0" w:line="240" w:lineRule="auto"/>
+        <w:rPr>
+          <w:rFonts w:eastAsia="Times New Roman" w:cs="Arial"/>
+          <w:b/>
+          <w:bCs/>
+          <w:color w:val="000000"/>
+        </w:rPr>
+      </w:pPr>
+      <w:r>
+        <w:rPr>
+          <w:rFonts w:eastAsia="Times New Roman" w:cs="Arial"/>
+        </w:rPr>
+        <w:br/>
+      </w:r>
+      <w:r>
+        <w:rPr>
+          <w:rFonts w:eastAsia="Times New Roman" w:cs="Arial"/>
+          <w:b/>
+          <w:bCs/>
+          <w:color w:val="000000"/>
+        </w:rPr>
+        <w:t>Summary</w:t>
+      </w:r>
+      <w:r>
+        <w:rPr>
+          <w:rFonts w:eastAsia="Times New Roman" w:cs="Arial"/>
+          <w:b/>
+          <w:bCs/>
+          <w:color w:val="000000"/>
+        </w:rPr>
+        <w:t xml:space="preserve"> and Purpose:</w:t>
+      </w:r>
+      <w:r>
+        <w:rPr>
+          <w:rFonts w:eastAsia="Times New Roman" w:cs="Arial"/>
+          <w:b/>
+          <w:bCs/>
+          <w:color w:val="000000"/>
+        </w:rPr>
+        <w:t xml:space="preserve"> </w:t>
+      </w:r>
+    </w:p>
+    <w:p>
+      <w:pPr>
+        <w:spacing w:after="0" w:line="240" w:lineRule="auto"/>
+        <w:rPr>
+          <w:rFonts w:eastAsia="Times New Roman" w:cs="Arial"/>
+          <w:color w:val="808080" w:themeColor="background1" w:themeShade="80"/>
+        </w:rPr>
+      </w:pPr>
+      <w:r>
+        <w:rPr>
+          <w:rFonts w:eastAsia="Times New Roman" w:cs="Arial"/>
+          <w:bCs/>
+          <w:color w:val="808080" w:themeColor="background1" w:themeShade="80"/>
+        </w:rPr>
+        <w:t>Please provide a brief description of your data collection effort. Include information on the purpose of</w:t>
+      </w:r>
+      <w:r>
+        <w:rPr>
+          <w:rFonts w:eastAsia="Times New Roman" w:cs="Arial"/>
+          <w:bCs/>
+          <w:color w:val="808080" w:themeColor="background1" w:themeShade="80"/>
+        </w:rPr>
+        <w:t xml:space="preserve"> and the research questions to be addressed by</w:t>
+      </w:r>
+      <w:r>
+        <w:rPr>
+          <w:rFonts w:eastAsia="Times New Roman" w:cs="Arial"/>
+          <w:bCs/>
+          <w:color w:val="808080" w:themeColor="background1" w:themeShade="80"/>
+        </w:rPr>
+        <w:t xml:space="preserve"> the data collection/creation.</w:t>
+      </w:r>
+      <w:r>
+        <w:rPr>
+          <w:rFonts w:eastAsia="Times New Roman" w:cs="Arial"/>
+          <w:bCs/>
+          <w:color w:val="808080" w:themeColor="background1" w:themeShade="80"/>
+        </w:rPr>
+        <w:t xml:space="preserve"> Include</w:t>
+      </w:r>
+      <w:r>
+        <w:rPr>
+          <w:rFonts w:eastAsia="Times New Roman" w:cs="Arial"/>
+          <w:bCs/>
+          <w:color w:val="808080" w:themeColor="background1" w:themeShade="80"/>
+        </w:rPr>
+        <w:t xml:space="preserve"> a</w:t>
+      </w:r>
+      <w:r>
+        <w:rPr>
+          <w:rFonts w:eastAsia="Times New Roman" w:cs="Arial"/>
+          <w:bCs/>
+          <w:color w:val="808080" w:themeColor="background1" w:themeShade="80"/>
+        </w:rPr>
+        <w:t xml:space="preserve"> </w:t>
+      </w:r>
+      <w:r>
+        <w:rPr>
+          <w:rFonts w:eastAsia="Times New Roman" w:cs="Arial"/>
+          <w:bCs/>
+          <w:color w:val="808080" w:themeColor="background1" w:themeShade="80"/>
+        </w:rPr>
+        <w:t>description of</w:t>
+      </w:r>
+      <w:r>
+        <w:rPr>
+          <w:rFonts w:eastAsia="Times New Roman" w:cs="Arial"/>
+          <w:bCs/>
+          <w:color w:val="808080" w:themeColor="background1" w:themeShade="80"/>
+        </w:rPr>
+        <w:t xml:space="preserve"> how the effort fits into iUTAH goals and objectives.</w:t>
+      </w:r>
+    </w:p>
+    <w:p>
+      <w:pPr>
+        <w:spacing w:after="0" w:line="240" w:lineRule="auto"/>
+        <w:rPr>
+          <w:rFonts w:eastAsia="Times New Roman" w:cs="Arial"/>
+        </w:rPr>
+      </w:pPr>
+    </w:p>
+    <w:p>
+      <w:pPr>
+        <w:spacing w:after="0" w:line="240" w:lineRule="auto"/>
+        <w:rPr>
+          <w:rFonts w:eastAsia="Times New Roman" w:cs="Arial"/>
+        </w:rPr>
+      </w:pPr>
+    </w:p>
+    <w:p>
+      <w:pPr>
+        <w:spacing w:after="0" w:line="240" w:lineRule="auto"/>
+        <w:rPr>
+          <w:rFonts w:eastAsia="Times New Roman" w:cs="Arial"/>
+        </w:rPr>
+      </w:pPr>
+      <w:bookmarkStart w:id="0" w:name="_GoBack"/>
+      <w:bookmarkEnd w:id="0"/>
+    </w:p>
+    <w:p>
+      <w:pPr>
+        <w:spacing w:after="0" w:line="240" w:lineRule="auto"/>
+        <w:rPr>
+          <w:rFonts w:eastAsia="Times New Roman" w:cs="Arial"/>
+        </w:rPr>
+      </w:pPr>
+    </w:p>
+    <w:p>
+      <w:pPr>
+        <w:spacing w:after="0" w:line="240" w:lineRule="auto"/>
+        <w:rPr>
+          <w:rFonts w:eastAsia="Times New Roman" w:cs="Arial"/>
+        </w:rPr>
+      </w:pPr>
+    </w:p>
+    <w:p>
+      <w:pPr>
+        <w:spacing w:after="0" w:line="240" w:lineRule="auto"/>
+        <w:rPr>
+          <w:rFonts w:eastAsia="Times New Roman" w:cs="Arial"/>
+        </w:rPr>
+      </w:pPr>
+    </w:p>
+    <w:p>
+      <w:pPr>
+        <w:spacing w:after="0" w:line="240" w:lineRule="auto"/>
+        <w:rPr>
+          <w:rFonts w:eastAsia="Times New Roman" w:cs="Arial"/>
+          <w:b/>
+        </w:rPr>
+      </w:pPr>
+      <w:r>
+        <w:rPr>
+          <w:rFonts w:eastAsia="Times New Roman" w:cs="Arial"/>
+          <w:b/>
+        </w:rPr>
+        <w:t>Data Collection Methods:</w:t>
+      </w:r>
+    </w:p>
+    <w:p>
+      <w:pPr>
+        <w:spacing w:after="0" w:line="240" w:lineRule="auto"/>
+        <w:rPr>
+          <w:rFonts w:eastAsia="Times New Roman" w:cs="Arial"/>
+          <w:color w:val="808080" w:themeColor="background1" w:themeShade="80"/>
+        </w:rPr>
+      </w:pPr>
+      <w:r>
+        <w:rPr>
+          <w:rFonts w:eastAsia="Times New Roman" w:cs="Arial"/>
+          <w:color w:val="808080" w:themeColor="background1" w:themeShade="80"/>
+        </w:rPr>
+        <w:t>Please thoroughly describe the methods you will use to collect/create your data.</w:t>
+      </w:r>
+    </w:p>
+    <w:p>
+      <w:pPr>
+        <w:spacing w:after="0" w:line="240" w:lineRule="auto"/>
+        <w:rPr>
+          <w:rFonts w:eastAsia="Times New Roman" w:cs="Arial"/>
+        </w:rPr>
+      </w:pPr>
+    </w:p>
+    <w:p>
+      <w:pPr>
+        <w:spacing w:after="0" w:line="240" w:lineRule="auto"/>
+        <w:rPr>
+          <w:rFonts w:eastAsia="Times New Roman" w:cs="Arial"/>
+        </w:rPr>
+      </w:pPr>
+    </w:p>
+    <w:p>
+      <w:pPr>
+        <w:spacing w:after="0" w:line="240" w:lineRule="auto"/>
+        <w:rPr>
+          <w:rFonts w:eastAsia="Times New Roman" w:cs="Arial"/>
+        </w:rPr>
+      </w:pPr>
+    </w:p>
+    <w:p>
+      <w:pPr>
+        <w:spacing w:after="0" w:line="240" w:lineRule="auto"/>
+        <w:rPr>
+          <w:rFonts w:eastAsia="Times New Roman" w:cs="Arial"/>
+        </w:rPr>
+      </w:pPr>
+    </w:p>
+    <w:p>
+      <w:pPr>
+        <w:spacing w:after="0" w:line="240" w:lineRule="auto"/>
+        <w:rPr>
+          <w:rFonts w:eastAsia="Times New Roman" w:cs="Arial"/>
+        </w:rPr>
+      </w:pPr>
+    </w:p>
+    <w:p>
+      <w:pPr>
+        <w:spacing w:after="0" w:line="240" w:lineRule="auto"/>
+        <w:rPr>
+          <w:rFonts w:eastAsia="Times New Roman" w:cs="Arial"/>
+        </w:rPr>
+      </w:pPr>
+    </w:p>
+    <w:p>
+      <w:pPr>
+        <w:spacing w:after="0" w:line="240" w:lineRule="auto"/>
+        <w:rPr>
+          <w:rFonts w:eastAsia="Times New Roman" w:cs="Arial"/>
+          <w:b/>
+        </w:rPr>
+      </w:pPr>
+      <w:r>
+        <w:rPr>
+          <w:rFonts w:eastAsia="Times New Roman" w:cs="Arial"/>
+          <w:b/>
+        </w:rPr>
+        <w:t>Location of Data Collection:</w:t>
+      </w:r>
+    </w:p>
+    <w:p>
+      <w:pPr>
+        <w:spacing w:after="0" w:line="240" w:lineRule="auto"/>
+        <w:rPr>
+          <w:rFonts w:eastAsia="Times New Roman" w:cs="Arial"/>
+          <w:color w:val="808080" w:themeColor="background1" w:themeShade="80"/>
+        </w:rPr>
+      </w:pPr>
+      <w:r>
+        <w:rPr>
+          <w:rFonts w:eastAsia="Times New Roman" w:cs="Arial"/>
+          <w:color w:val="808080" w:themeColor="background1" w:themeShade="80"/>
+        </w:rPr>
+        <w:t>Please describe where your data will be collected. How many sites?</w:t>
+      </w:r>
+    </w:p>
+    <w:p>
+      <w:pPr>
+        <w:spacing w:after="0" w:line="240" w:lineRule="auto"/>
+        <w:rPr>
+          <w:rFonts w:eastAsia="Times New Roman" w:cs="Arial"/>
+        </w:rPr>
+      </w:pPr>
+    </w:p>
+    <w:p>
+      <w:pPr>
+        <w:spacing w:after="0" w:line="240" w:lineRule="auto"/>
+        <w:rPr>
+          <w:rFonts w:eastAsia="Times New Roman" w:cs="Arial"/>
+        </w:rPr>
+      </w:pPr>
+    </w:p>
+    <w:p>
+      <w:pPr>
+        <w:spacing w:after="0" w:line="240" w:lineRule="auto"/>
+        <w:rPr>
+          <w:rFonts w:eastAsia="Times New Roman" w:cs="Arial"/>
+        </w:rPr>
+      </w:pPr>
+    </w:p>
+    <w:p>
+      <w:pPr>
+        <w:spacing w:after="0" w:line="240" w:lineRule="auto"/>
+        <w:rPr>
+          <w:rFonts w:eastAsia="Times New Roman" w:cs="Arial"/>
+        </w:rPr>
+      </w:pPr>
+    </w:p>
+    <w:p>
+      <w:pPr>
+        <w:spacing w:after="0" w:line="240" w:lineRule="auto"/>
+        <w:rPr>
+          <w:rFonts w:eastAsia="Times New Roman" w:cs="Arial"/>
+        </w:rPr>
+      </w:pPr>
+    </w:p>
+    <w:p>
+      <w:pPr>
+        <w:spacing w:after="0" w:line="240" w:lineRule="auto"/>
+        <w:rPr>
+          <w:rFonts w:eastAsia="Times New Roman" w:cs="Arial"/>
+        </w:rPr>
+      </w:pPr>
+    </w:p>
+    <w:p>
+      <w:pPr>
+        <w:spacing w:after="0" w:line="240" w:lineRule="auto"/>
+        <w:rPr>
+          <w:rFonts w:eastAsia="Times New Roman" w:cs="Arial"/>
+        </w:rPr>
+      </w:pPr>
+    </w:p>
+    <w:p>
+      <w:pPr>
+        <w:spacing w:after="0" w:line="240" w:lineRule="auto"/>
+        <w:rPr>
+          <w:rFonts w:eastAsia="Times New Roman" w:cs="Arial"/>
+          <w:b/>
+        </w:rPr>
+      </w:pPr>
+      <w:r>
+        <w:rPr>
+          <w:rFonts w:eastAsia="Times New Roman" w:cs="Arial"/>
+          <w:b/>
+        </w:rPr>
+        <w:t>Timing of Data Collection:</w:t>
+      </w:r>
+    </w:p>
+    <w:p>
+      <w:pPr>
+        <w:spacing w:after="0" w:line="240" w:lineRule="auto"/>
+        <w:rPr>
+          <w:rFonts w:eastAsia="Times New Roman" w:cs="Arial"/>
+          <w:color w:val="808080" w:themeColor="background1" w:themeShade="80"/>
+        </w:rPr>
+      </w:pPr>
+      <w:r>
+        <w:rPr>
+          <w:rFonts w:eastAsia="Times New Roman" w:cs="Arial"/>
+          <w:color w:val="808080" w:themeColor="background1" w:themeShade="80"/>
+        </w:rPr>
+        <w:t>Please describe the timing of the data collection/creation. When will it begin and end? Is it periodic or continuous?</w:t>
+      </w:r>
+    </w:p>
+    <w:p>
+      <w:pPr>
+        <w:spacing w:after="0" w:line="240" w:lineRule="auto"/>
+        <w:rPr>
+          <w:rFonts w:eastAsia="Times New Roman" w:cs="Arial"/>
+        </w:rPr>
+      </w:pPr>
+    </w:p>
+    <w:p>
+      <w:pPr>
+        <w:spacing w:after="0" w:line="240" w:lineRule="auto"/>
+        <w:rPr>
+          <w:rFonts w:eastAsia="Times New Roman" w:cs="Arial"/>
+        </w:rPr>
+      </w:pPr>
+    </w:p>
+    <w:p>
+      <w:pPr>
+        <w:spacing w:after="0" w:line="240" w:lineRule="auto"/>
+        <w:rPr>
+          <w:rFonts w:eastAsia="Times New Roman" w:cs="Arial"/>
+        </w:rPr>
+      </w:pPr>
+    </w:p>
+    <w:p>
+      <w:pPr>
+        <w:spacing w:after="0" w:line="240" w:lineRule="auto"/>
+        <w:rPr>
+          <w:rFonts w:eastAsia="Times New Roman" w:cs="Arial"/>
+        </w:rPr>
+      </w:pPr>
+    </w:p>
+    <w:p>
+      <w:pPr>
+        <w:spacing w:after="0" w:line="240" w:lineRule="auto"/>
+        <w:rPr>
+          <w:rFonts w:eastAsia="Times New Roman" w:cs="Arial"/>
+        </w:rPr>
+      </w:pPr>
+    </w:p>
+    <w:p>
+      <w:pPr>
+        <w:spacing w:after="0" w:line="240" w:lineRule="auto"/>
+        <w:rPr>
+          <w:rFonts w:eastAsia="Times New Roman" w:cs="Arial"/>
+          <w:b/>
+        </w:rPr>
+      </w:pPr>
+      <w:r>
+        <w:rPr>
+          <w:rFonts w:eastAsia="Times New Roman" w:cs="Arial"/>
+          <w:b/>
+        </w:rPr>
+        <w:t>Parties Responsible for Data Collection:</w:t>
+      </w:r>
+    </w:p>
+    <w:p>
+      <w:pPr>
+        <w:spacing w:after="0" w:line="240" w:lineRule="auto"/>
+        <w:rPr>
+          <w:rFonts w:eastAsia="Times New Roman" w:cs="Arial"/>
+          <w:color w:val="808080" w:themeColor="background1" w:themeShade="80"/>
+        </w:rPr>
+      </w:pPr>
+      <w:r>
+        <w:rPr>
+          <w:rFonts w:eastAsia="Times New Roman" w:cs="Arial"/>
+          <w:color w:val="808080" w:themeColor="background1" w:themeShade="80"/>
+        </w:rPr>
+        <w:t>Who will actually collect/create the data? Include names and affiliations if known.</w:t>
+      </w:r>
+    </w:p>
+    <w:p>
+      <w:pPr>
+        <w:spacing w:after="0" w:line="240" w:lineRule="auto"/>
+        <w:rPr>
+          <w:rFonts w:eastAsia="Times New Roman" w:cs="Arial"/>
+        </w:rPr>
+      </w:pPr>
+    </w:p>
+    <w:p>
+      <w:pPr>
+        <w:spacing w:after="0" w:line="240" w:lineRule="auto"/>
+        <w:rPr>
+          <w:rFonts w:eastAsia="Times New Roman" w:cs="Arial"/>
+        </w:rPr>
+      </w:pPr>
+    </w:p>
+    <w:p>
+      <w:pPr>
+        <w:spacing w:after="0" w:line="240" w:lineRule="auto"/>
+        <w:rPr>
+          <w:rFonts w:eastAsia="Times New Roman" w:cs="Arial"/>
+        </w:rPr>
+      </w:pPr>
+    </w:p>
+    <w:p>
+      <w:pPr>
+        <w:spacing w:after="0" w:line="240" w:lineRule="auto"/>
+        <w:rPr>
+          <w:rFonts w:eastAsia="Times New Roman" w:cs="Arial"/>
+          <w:color w:val="000000"/>
+        </w:rPr>
+      </w:pPr>
+    </w:p>
+    <w:p>
+      <w:pPr>
+        <w:spacing w:after="0" w:line="240" w:lineRule="auto"/>
+        <w:rPr>
+          <w:rFonts w:eastAsia="Times New Roman" w:cs="Arial"/>
+          <w:color w:val="000000"/>
+        </w:rPr>
+      </w:pPr>
+    </w:p>
+    <w:p>
+      <w:pPr>
+        <w:spacing w:after="0" w:line="240" w:lineRule="auto"/>
+        <w:rPr>
+          <w:rFonts w:eastAsia="Times New Roman" w:cs="Arial"/>
+          <w:color w:val="000000"/>
+        </w:rPr>
+      </w:pPr>
+    </w:p>
+    <w:p>
+      <w:pPr>
+        <w:spacing w:after="0" w:line="240" w:lineRule="auto"/>
+        <w:rPr>
+          <w:rFonts w:eastAsia="Times New Roman" w:cs="Arial"/>
+        </w:rPr>
+      </w:pPr>
+      <w:r>
+        <w:rPr>
+          <w:rFonts w:eastAsia="Times New Roman" w:cs="Arial"/>
+          <w:b/>
+          <w:bCs/>
+          <w:color w:val="000000"/>
+        </w:rPr>
         <w:t>Individual(s) Responsible for iUTAH Metadata Completion:</w:t>
       </w:r>
     </w:p>
@@ -405,6 +791,55 @@
         <w:spacing w:after="0" w:line="240" w:lineRule="auto"/>
         <w:rPr>
           <w:rFonts w:eastAsia="Times New Roman" w:cs="Arial"/>
+          <w:color w:val="808080" w:themeColor="background1" w:themeShade="80"/>
+        </w:rPr>
+      </w:pPr>
+      <w:r>
+        <w:rPr>
+          <w:rFonts w:eastAsia="Times New Roman" w:cs="Arial"/>
+          <w:color w:val="808080" w:themeColor="background1" w:themeShade="80"/>
+        </w:rPr>
+        <w:t>Who will draft the metadata describing the data for the iUTAH publication system (</w:t>
+      </w:r>
+      <w:hyperlink r:id="rId6" w:history="1">
+        <w:r>
+          <w:rPr>
+            <w:rStyle w:val="Hyperlink"/>
+            <w:rFonts w:eastAsia="Times New Roman" w:cs="Arial"/>
+            <w:color w:val="808080" w:themeColor="background1" w:themeShade="80"/>
+          </w:rPr>
+          <w:t>http://repository.iutahepscor.org</w:t>
+        </w:r>
+      </w:hyperlink>
+      <w:r>
+        <w:rPr>
+          <w:rFonts w:eastAsia="Times New Roman" w:cs="Arial"/>
+          <w:color w:val="808080" w:themeColor="background1" w:themeShade="80"/>
+        </w:rPr>
+        <w:t>)</w:t>
+      </w:r>
+      <w:proofErr w:type="gramStart"/>
+      <w:r>
+        <w:rPr>
+          <w:rFonts w:eastAsia="Times New Roman" w:cs="Arial"/>
+          <w:color w:val="808080" w:themeColor="background1" w:themeShade="80"/>
+        </w:rPr>
+        <w:t>.</w:t>
+      </w:r>
+      <w:proofErr w:type="gramEnd"/>
+      <w:r>
+        <w:rPr>
+          <w:rFonts w:eastAsia="Times New Roman" w:cs="Arial"/>
+          <w:color w:val="808080" w:themeColor="background1" w:themeShade="80"/>
+        </w:rPr>
+        <w:t xml:space="preserve"> Include name and affiliation.</w:t>
+      </w:r>
+    </w:p>
+    <w:p>
+      <w:pPr>
+        <w:spacing w:after="0" w:line="240" w:lineRule="auto"/>
+        <w:rPr>
+          <w:rFonts w:eastAsia="Times New Roman" w:cs="Arial"/>
           <w:color w:val="000000"/>
         </w:rPr>
       </w:pPr>
@@ -423,31 +858,431 @@
         <w:spacing w:after="0" w:line="240" w:lineRule="auto"/>
         <w:rPr>
           <w:rFonts w:eastAsia="Times New Roman" w:cs="Arial"/>
+          <w:color w:val="808080" w:themeColor="background1" w:themeShade="80"/>
+        </w:rPr>
+      </w:pPr>
+      <w:r>
+        <w:rPr>
+          <w:rFonts w:eastAsia="Times New Roman" w:cs="Arial"/>
+          <w:b/>
+          <w:bCs/>
           <w:color w:val="000000"/>
         </w:rPr>
-      </w:pPr>
-    </w:p>
-    <w:p>
-      <w:pPr>
-        <w:spacing w:after="0" w:line="240" w:lineRule="auto"/>
-        <w:rPr>
-          <w:rFonts w:eastAsia="Times New Roman" w:cs="Arial"/>
+        <w:t xml:space="preserve">Datasets </w:t>
+      </w:r>
+      <w:r>
+        <w:rPr>
+          <w:rFonts w:eastAsia="Times New Roman" w:cs="Arial"/>
+          <w:b/>
+          <w:bCs/>
           <w:color w:val="000000"/>
         </w:rPr>
-      </w:pPr>
-    </w:p>
-    <w:p>
-      <w:pPr>
-        <w:spacing w:after="0" w:line="240" w:lineRule="auto"/>
-        <w:rPr>
-          <w:rFonts w:eastAsia="Times New Roman" w:cs="Arial"/>
-          <w:color w:val="000000"/>
-        </w:rPr>
-      </w:pPr>
-    </w:p>
-    <w:p>
-      <w:pPr>
-        <w:spacing w:after="0" w:line="240" w:lineRule="auto"/>
+        <w:t>Expected to be Generated:</w:t>
+      </w:r>
+      <w:r>
+        <w:rPr>
+          <w:rFonts w:eastAsia="Times New Roman" w:cs="Arial"/>
+        </w:rPr>
+        <w:br/>
+      </w:r>
+      <w:r>
+        <w:rPr>
+          <w:rFonts w:eastAsia="Times New Roman" w:cs="Arial"/>
+          <w:color w:val="808080" w:themeColor="background1" w:themeShade="80"/>
+        </w:rPr>
+        <w:t xml:space="preserve">Please complete this table to describe each </w:t>
+      </w:r>
+      <w:r>
+        <w:rPr>
+          <w:rFonts w:eastAsia="Times New Roman" w:cs="Arial"/>
+          <w:color w:val="808080" w:themeColor="background1" w:themeShade="80"/>
+        </w:rPr>
+        <w:t xml:space="preserve">dataset(s)/data product(s) that will result from your data collection effort. Specific fields are described here. </w:t>
+      </w:r>
+      <w:r>
+        <w:rPr>
+          <w:rFonts w:eastAsia="Times New Roman" w:cs="Arial"/>
+          <w:b/>
+          <w:i/>
+          <w:color w:val="808080" w:themeColor="background1" w:themeShade="80"/>
+        </w:rPr>
+        <w:t>All fields are required.</w:t>
+      </w:r>
+    </w:p>
+    <w:p>
+      <w:pPr>
+        <w:spacing w:after="0" w:line="240" w:lineRule="auto"/>
+        <w:rPr>
+          <w:rFonts w:eastAsia="Times New Roman" w:cs="Arial"/>
+          <w:color w:val="7F7F7F" w:themeColor="text1" w:themeTint="80"/>
+        </w:rPr>
+      </w:pPr>
+    </w:p>
+    <w:p>
+      <w:pPr>
+        <w:pStyle w:val="ListParagraph"/>
+        <w:numPr>
+          <w:ilvl w:val="0"/>
+          <w:numId w:val="6"/>
+        </w:numPr>
+        <w:ind w:left="360" w:hanging="180"/>
+        <w:rPr>
+          <w:rFonts w:eastAsia="Times New Roman" w:cs="Arial"/>
+          <w:sz w:val="22"/>
+          <w:szCs w:val="22"/>
+        </w:rPr>
+      </w:pPr>
+      <w:r>
+        <w:rPr>
+          <w:rFonts w:eastAsia="Times New Roman" w:cs="Arial"/>
+          <w:sz w:val="22"/>
+          <w:szCs w:val="22"/>
+        </w:rPr>
+        <w:t xml:space="preserve">Dataset: </w:t>
+      </w:r>
+      <w:r>
+        <w:rPr>
+          <w:rFonts w:eastAsia="Times New Roman" w:cs="Arial"/>
+          <w:color w:val="808080" w:themeColor="background1" w:themeShade="80"/>
+          <w:sz w:val="22"/>
+          <w:szCs w:val="22"/>
+        </w:rPr>
+        <w:t>Please provide a separate entry for each dataset or data product expected to be generated from the effort.</w:t>
+      </w:r>
+    </w:p>
+    <w:p>
+      <w:pPr>
+        <w:pStyle w:val="ListParagraph"/>
+        <w:numPr>
+          <w:ilvl w:val="0"/>
+          <w:numId w:val="6"/>
+        </w:numPr>
+        <w:ind w:left="360" w:hanging="180"/>
+        <w:rPr>
+          <w:rFonts w:eastAsia="Times New Roman" w:cs="Arial"/>
+          <w:sz w:val="22"/>
+          <w:szCs w:val="22"/>
+        </w:rPr>
+      </w:pPr>
+      <w:r>
+        <w:rPr>
+          <w:rFonts w:eastAsia="Times New Roman" w:cs="Arial"/>
+          <w:sz w:val="22"/>
+          <w:szCs w:val="22"/>
+        </w:rPr>
+        <w:t>Authorship:</w:t>
+      </w:r>
+      <w:r>
+        <w:rPr>
+          <w:rFonts w:eastAsia="Times New Roman" w:cs="Arial"/>
+          <w:color w:val="808080" w:themeColor="background1" w:themeShade="80"/>
+          <w:sz w:val="22"/>
+          <w:szCs w:val="22"/>
+        </w:rPr>
+        <w:t xml:space="preserve"> Who do you anticipate will be the published authors of this product? Could be individuals or a group (e.g., iUTAH GAMUT Working Group).</w:t>
+      </w:r>
+    </w:p>
+    <w:p>
+      <w:pPr>
+        <w:pStyle w:val="ListParagraph"/>
+        <w:numPr>
+          <w:ilvl w:val="0"/>
+          <w:numId w:val="6"/>
+        </w:numPr>
+        <w:ind w:left="360" w:hanging="180"/>
+        <w:rPr>
+          <w:rFonts w:eastAsia="Times New Roman" w:cs="Arial"/>
+          <w:sz w:val="22"/>
+          <w:szCs w:val="22"/>
+        </w:rPr>
+      </w:pPr>
+      <w:r>
+        <w:rPr>
+          <w:rFonts w:eastAsia="Times New Roman" w:cs="Arial"/>
+          <w:sz w:val="22"/>
+          <w:szCs w:val="22"/>
+        </w:rPr>
+        <w:t>Data</w:t>
+      </w:r>
+      <w:r>
+        <w:rPr>
+          <w:rFonts w:eastAsia="Times New Roman" w:cs="Arial"/>
+          <w:sz w:val="22"/>
+          <w:szCs w:val="22"/>
+        </w:rPr>
+        <w:t xml:space="preserve"> </w:t>
+      </w:r>
+      <w:r>
+        <w:rPr>
+          <w:rFonts w:eastAsia="Times New Roman" w:cs="Arial"/>
+          <w:sz w:val="22"/>
+          <w:szCs w:val="22"/>
+        </w:rPr>
+        <w:t xml:space="preserve">Type: </w:t>
+      </w:r>
+      <w:r>
+        <w:rPr>
+          <w:rFonts w:eastAsia="Times New Roman" w:cs="Arial"/>
+          <w:color w:val="808080" w:themeColor="background1" w:themeShade="80"/>
+          <w:sz w:val="22"/>
+          <w:szCs w:val="22"/>
+        </w:rPr>
+        <w:t>Please indicate the Data Type (A, B, C, or D) using the typology from the iUTAH data policy. This is found below the table.</w:t>
+      </w:r>
+      <w:r>
+        <w:rPr>
+          <w:rFonts w:eastAsia="Times New Roman" w:cs="Arial"/>
+          <w:sz w:val="22"/>
+          <w:szCs w:val="22"/>
+        </w:rPr>
+        <w:t xml:space="preserve"> </w:t>
+      </w:r>
+    </w:p>
+    <w:p>
+      <w:pPr>
+        <w:pStyle w:val="ListParagraph"/>
+        <w:numPr>
+          <w:ilvl w:val="0"/>
+          <w:numId w:val="6"/>
+        </w:numPr>
+        <w:ind w:left="360" w:hanging="180"/>
+        <w:rPr>
+          <w:rFonts w:eastAsia="Times New Roman" w:cs="Arial"/>
+          <w:sz w:val="22"/>
+          <w:szCs w:val="22"/>
+        </w:rPr>
+      </w:pPr>
+      <w:r>
+        <w:rPr>
+          <w:rFonts w:eastAsia="Times New Roman" w:cs="Arial"/>
+          <w:sz w:val="22"/>
+          <w:szCs w:val="22"/>
+        </w:rPr>
+        <w:t xml:space="preserve">Resulting Data Format: </w:t>
+      </w:r>
+      <w:r>
+        <w:rPr>
+          <w:rFonts w:eastAsia="Times New Roman" w:cs="Arial"/>
+          <w:color w:val="808080" w:themeColor="background1" w:themeShade="80"/>
+          <w:sz w:val="22"/>
+          <w:szCs w:val="22"/>
+        </w:rPr>
+        <w:t>Please describe the file format(s) that will be used for the final data products.</w:t>
+      </w:r>
+    </w:p>
+    <w:p>
+      <w:pPr>
+        <w:pStyle w:val="ListParagraph"/>
+        <w:numPr>
+          <w:ilvl w:val="0"/>
+          <w:numId w:val="6"/>
+        </w:numPr>
+        <w:ind w:left="360" w:hanging="180"/>
+        <w:rPr>
+          <w:rFonts w:eastAsia="Times New Roman" w:cs="Arial"/>
+          <w:sz w:val="22"/>
+          <w:szCs w:val="22"/>
+        </w:rPr>
+      </w:pPr>
+      <w:r>
+        <w:rPr>
+          <w:rFonts w:eastAsia="Times New Roman" w:cs="Arial"/>
+          <w:sz w:val="22"/>
+          <w:szCs w:val="22"/>
+        </w:rPr>
+        <w:t xml:space="preserve">Data Storage: </w:t>
+      </w:r>
+      <w:r>
+        <w:rPr>
+          <w:rFonts w:eastAsia="Times New Roman" w:cs="Arial"/>
+          <w:color w:val="808080" w:themeColor="background1" w:themeShade="80"/>
+          <w:sz w:val="22"/>
+          <w:szCs w:val="22"/>
+        </w:rPr>
+        <w:t>Please describe how the data will be stored and managed during data collection.</w:t>
+      </w:r>
+    </w:p>
+    <w:p>
+      <w:pPr>
+        <w:pStyle w:val="ListParagraph"/>
+        <w:numPr>
+          <w:ilvl w:val="0"/>
+          <w:numId w:val="6"/>
+        </w:numPr>
+        <w:ind w:left="360" w:hanging="180"/>
+        <w:rPr>
+          <w:rFonts w:eastAsia="Times New Roman" w:cs="Arial"/>
+          <w:sz w:val="22"/>
+          <w:szCs w:val="22"/>
+        </w:rPr>
+      </w:pPr>
+      <w:r>
+        <w:rPr>
+          <w:rFonts w:eastAsia="Times New Roman" w:cs="Arial"/>
+          <w:sz w:val="22"/>
+          <w:szCs w:val="22"/>
+        </w:rPr>
+        <w:t xml:space="preserve">Timeframe: </w:t>
+      </w:r>
+      <w:r>
+        <w:rPr>
+          <w:rFonts w:eastAsia="Times New Roman" w:cs="Arial"/>
+          <w:color w:val="808080" w:themeColor="background1" w:themeShade="80"/>
+          <w:sz w:val="22"/>
+          <w:szCs w:val="22"/>
+        </w:rPr>
+        <w:t>Please indicate dates (or date range) when you anticipate that the data product will be released/published.</w:t>
+      </w:r>
+      <w:r>
+        <w:rPr>
+          <w:rFonts w:eastAsia="Times New Roman" w:cs="Arial"/>
+          <w:color w:val="808080" w:themeColor="background1" w:themeShade="80"/>
+          <w:sz w:val="22"/>
+          <w:szCs w:val="22"/>
+        </w:rPr>
+        <w:t xml:space="preserve"> Guidelines for timeframe for each data type are found below the table.</w:t>
+      </w:r>
+    </w:p>
+    <w:p>
+      <w:pPr>
+        <w:pStyle w:val="ListParagraph"/>
+        <w:numPr>
+          <w:ilvl w:val="0"/>
+          <w:numId w:val="6"/>
+        </w:numPr>
+        <w:ind w:left="360" w:hanging="180"/>
+        <w:rPr>
+          <w:rFonts w:eastAsia="Times New Roman" w:cs="Arial"/>
+          <w:sz w:val="22"/>
+          <w:szCs w:val="22"/>
+        </w:rPr>
+      </w:pPr>
+      <w:r>
+        <w:rPr>
+          <w:rFonts w:eastAsia="Times New Roman" w:cs="Arial"/>
+          <w:sz w:val="22"/>
+          <w:szCs w:val="22"/>
+        </w:rPr>
+        <w:t xml:space="preserve">Access During Collection: </w:t>
+      </w:r>
+      <w:r>
+        <w:rPr>
+          <w:rFonts w:eastAsia="Times New Roman" w:cs="Arial"/>
+          <w:color w:val="808080" w:themeColor="background1" w:themeShade="80"/>
+          <w:sz w:val="22"/>
+          <w:szCs w:val="22"/>
+        </w:rPr>
+        <w:t xml:space="preserve">Please indicate any restrictions on data access </w:t>
+      </w:r>
+      <w:r>
+        <w:rPr>
+          <w:rFonts w:eastAsia="Times New Roman" w:cs="Arial"/>
+          <w:color w:val="808080" w:themeColor="background1" w:themeShade="80"/>
+          <w:sz w:val="22"/>
+          <w:szCs w:val="22"/>
+        </w:rPr>
+        <w:t>during</w:t>
+      </w:r>
+      <w:r>
+        <w:rPr>
+          <w:rFonts w:eastAsia="Times New Roman" w:cs="Arial"/>
+          <w:color w:val="808080" w:themeColor="background1" w:themeShade="80"/>
+          <w:sz w:val="22"/>
+          <w:szCs w:val="22"/>
+        </w:rPr>
+        <w:t xml:space="preserve"> data collection. Names of individuals may be used.</w:t>
+      </w:r>
+    </w:p>
+    <w:p>
+      <w:pPr>
+        <w:pStyle w:val="ListParagraph"/>
+        <w:numPr>
+          <w:ilvl w:val="0"/>
+          <w:numId w:val="6"/>
+        </w:numPr>
+        <w:ind w:left="360" w:hanging="180"/>
+        <w:rPr>
+          <w:rFonts w:eastAsia="Times New Roman" w:cs="Arial"/>
+          <w:sz w:val="22"/>
+          <w:szCs w:val="22"/>
+        </w:rPr>
+      </w:pPr>
+      <w:r>
+        <w:rPr>
+          <w:rFonts w:eastAsia="Times New Roman" w:cs="Arial"/>
+          <w:sz w:val="22"/>
+          <w:szCs w:val="22"/>
+        </w:rPr>
+        <w:t xml:space="preserve">Access After Completion: </w:t>
+      </w:r>
+      <w:r>
+        <w:rPr>
+          <w:rFonts w:eastAsia="Times New Roman" w:cs="Arial"/>
+          <w:color w:val="808080" w:themeColor="background1" w:themeShade="80"/>
+          <w:sz w:val="22"/>
+          <w:szCs w:val="22"/>
+        </w:rPr>
+        <w:t>Please indicate any restrictions on data access after data collection.</w:t>
+      </w:r>
+    </w:p>
+    <w:p>
+      <w:pPr>
+        <w:pStyle w:val="ListParagraph"/>
+        <w:numPr>
+          <w:ilvl w:val="0"/>
+          <w:numId w:val="6"/>
+        </w:numPr>
+        <w:ind w:left="360" w:hanging="180"/>
+        <w:rPr>
+          <w:rFonts w:eastAsia="Times New Roman" w:cs="Arial"/>
+          <w:sz w:val="22"/>
+          <w:szCs w:val="22"/>
+        </w:rPr>
+      </w:pPr>
+      <w:r>
+        <w:rPr>
+          <w:rFonts w:eastAsia="Times New Roman" w:cs="Arial"/>
+          <w:sz w:val="22"/>
+          <w:szCs w:val="22"/>
+        </w:rPr>
+        <w:t xml:space="preserve">Anonymization: </w:t>
+      </w:r>
+      <w:r>
+        <w:rPr>
+          <w:rFonts w:eastAsia="Times New Roman" w:cs="Arial"/>
+          <w:color w:val="808080" w:themeColor="background1" w:themeShade="80"/>
+          <w:sz w:val="22"/>
+          <w:szCs w:val="22"/>
+        </w:rPr>
+        <w:t xml:space="preserve">If anonymization of the data product is required </w:t>
+      </w:r>
+      <w:r>
+        <w:rPr>
+          <w:rFonts w:eastAsia="Times New Roman" w:cs="Arial"/>
+          <w:color w:val="808080" w:themeColor="background1" w:themeShade="80"/>
+          <w:sz w:val="22"/>
+          <w:szCs w:val="22"/>
+        </w:rPr>
+        <w:t xml:space="preserve">(i.e., per IRB) </w:t>
+      </w:r>
+      <w:r>
+        <w:rPr>
+          <w:rFonts w:eastAsia="Times New Roman" w:cs="Arial"/>
+          <w:color w:val="808080" w:themeColor="background1" w:themeShade="80"/>
+          <w:sz w:val="22"/>
+          <w:szCs w:val="22"/>
+        </w:rPr>
+        <w:t>before sharing, please describe how this will be done.</w:t>
+      </w:r>
+    </w:p>
+    <w:p>
+      <w:pPr>
+        <w:pStyle w:val="ListParagraph"/>
+        <w:numPr>
+          <w:ilvl w:val="0"/>
+          <w:numId w:val="6"/>
+        </w:numPr>
+        <w:ind w:left="360" w:hanging="180"/>
         <w:rPr>
           <w:rFonts w:eastAsia="Times New Roman" w:cs="Arial"/>
         </w:rPr>
@@ -461,50 +1296,81 @@
       <w:r>
         <w:rPr>
           <w:rFonts w:eastAsia="Times New Roman" w:cs="Arial"/>
-          <w:b/>
-          <w:bCs/>
-          <w:color w:val="000000"/>
-        </w:rPr>
-        <w:t xml:space="preserve">Datasets </w:t>
-      </w:r>
-      <w:r>
-        <w:rPr>
-          <w:rFonts w:eastAsia="Times New Roman" w:cs="Arial"/>
-          <w:b/>
-          <w:bCs/>
-          <w:color w:val="000000"/>
-        </w:rPr>
-        <w:t xml:space="preserve">Expected to be </w:t>
-      </w:r>
-      <w:proofErr w:type="gramStart"/>
-      <w:r>
-        <w:rPr>
-          <w:rFonts w:eastAsia="Times New Roman" w:cs="Arial"/>
-          <w:b/>
-          <w:bCs/>
-          <w:color w:val="000000"/>
-        </w:rPr>
-        <w:t>Generated</w:t>
-      </w:r>
-      <w:proofErr w:type="gramEnd"/>
-      <w:r>
-        <w:rPr>
-          <w:rFonts w:eastAsia="Times New Roman" w:cs="Arial"/>
-          <w:b/>
-          <w:bCs/>
-          <w:color w:val="000000"/>
-        </w:rPr>
-        <w:t>:</w:t>
-      </w:r>
-      <w:r>
-        <w:rPr>
-          <w:rFonts w:eastAsia="Times New Roman" w:cs="Arial"/>
-        </w:rPr>
-        <w:br/>
-      </w:r>
-      <w:r>
-        <w:rPr>
-          <w:rFonts w:eastAsia="Times New Roman" w:cs="Arial"/>
+          <w:sz w:val="22"/>
+          <w:szCs w:val="22"/>
+        </w:rPr>
+        <w:t xml:space="preserve">Publication: </w:t>
+      </w:r>
+      <w:r>
+        <w:rPr>
+          <w:rFonts w:eastAsia="Times New Roman" w:cs="Arial"/>
+          <w:color w:val="808080" w:themeColor="background1" w:themeShade="80"/>
+          <w:sz w:val="22"/>
+          <w:szCs w:val="22"/>
+        </w:rPr>
+        <w:t>Will the data product be shared/published via the iUTAH Data Publication System (</w:t>
+      </w:r>
+      <w:hyperlink r:id="rId7" w:history="1">
+        <w:r>
+          <w:rPr>
+            <w:rStyle w:val="Hyperlink"/>
+            <w:rFonts w:eastAsia="Times New Roman" w:cs="Arial"/>
+            <w:color w:val="808080" w:themeColor="background1" w:themeShade="80"/>
+            <w:sz w:val="22"/>
+            <w:szCs w:val="22"/>
+          </w:rPr>
+          <w:t>http://repository.iutahepscor.org</w:t>
+        </w:r>
+      </w:hyperlink>
+      <w:r>
+        <w:rPr>
+          <w:rFonts w:eastAsia="Times New Roman" w:cs="Arial"/>
+          <w:color w:val="808080" w:themeColor="background1" w:themeShade="80"/>
+          <w:sz w:val="22"/>
+          <w:szCs w:val="22"/>
+        </w:rPr>
+        <w:t xml:space="preserve">)? If not (rare), what is your plan for </w:t>
+      </w:r>
+      <w:r>
+        <w:rPr>
+          <w:rFonts w:eastAsia="Times New Roman" w:cs="Arial"/>
+          <w:color w:val="808080" w:themeColor="background1" w:themeShade="80"/>
+          <w:sz w:val="22"/>
+          <w:szCs w:val="22"/>
+        </w:rPr>
+        <w:t xml:space="preserve">making </w:t>
+      </w:r>
+      <w:r>
+        <w:rPr>
+          <w:rFonts w:eastAsia="Times New Roman" w:cs="Arial"/>
+          <w:color w:val="808080" w:themeColor="background1" w:themeShade="80"/>
+          <w:sz w:val="22"/>
+          <w:szCs w:val="22"/>
+        </w:rPr>
+        <w:t xml:space="preserve">data </w:t>
+      </w:r>
+      <w:r>
+        <w:rPr>
+          <w:rFonts w:eastAsia="Times New Roman" w:cs="Arial"/>
+          <w:color w:val="808080" w:themeColor="background1" w:themeShade="80"/>
+          <w:sz w:val="22"/>
+          <w:szCs w:val="22"/>
+        </w:rPr>
+        <w:t>broadly available</w:t>
+      </w:r>
+      <w:r>
+        <w:rPr>
+          <w:rFonts w:eastAsia="Times New Roman" w:cs="Arial"/>
+          <w:color w:val="808080" w:themeColor="background1" w:themeShade="80"/>
+          <w:sz w:val="22"/>
+          <w:szCs w:val="22"/>
+        </w:rPr>
+        <w:t>?</w:t>
+      </w:r>
+      <w:r>
+        <w:rPr>
+          <w:rFonts w:eastAsia="Times New Roman" w:cs="Arial"/>
+          <w:color w:val="A6A6A6" w:themeColor="background1" w:themeShade="A6"/>
         </w:rPr>
         <w:br/>
       </w:r>
@@ -517,7 +1383,8 @@
     </w:p>
     <w:tbl>
       <w:tblPr>
-        <w:tblW w:w="13080" w:type="dxa"/>
+        <w:tblW w:w="12149" w:type="dxa"/>
+        <w:tblLayout w:type="fixed"/>
         <w:tblCellMar>
           <w:top w:w="15" w:type="dxa"/>
           <w:left w:w="15" w:type="dxa"/>
@@ -527,16 +1394,16 @@
         <w:tblLook w:val="04A0" w:firstRow="1" w:lastRow="0" w:firstColumn="1" w:lastColumn="0" w:noHBand="0" w:noVBand="1"/>
       </w:tblPr>
       <w:tblGrid>
-        <w:gridCol w:w="1034"/>
-        <w:gridCol w:w="711"/>
-        <w:gridCol w:w="1401"/>
-        <w:gridCol w:w="1255"/>
-        <w:gridCol w:w="870"/>
-        <w:gridCol w:w="1157"/>
-        <w:gridCol w:w="2264"/>
-        <w:gridCol w:w="1612"/>
-        <w:gridCol w:w="1500"/>
-        <w:gridCol w:w="1276"/>
+        <w:gridCol w:w="1022"/>
+        <w:gridCol w:w="1063"/>
+        <w:gridCol w:w="720"/>
+        <w:gridCol w:w="1080"/>
+        <w:gridCol w:w="1260"/>
+        <w:gridCol w:w="1252"/>
+        <w:gridCol w:w="1584"/>
+        <w:gridCol w:w="1638"/>
+        <w:gridCol w:w="1271"/>
+        <w:gridCol w:w="1259"/>
       </w:tblGrid>
       <w:tr>
         <w:trPr>
@@ -544,7 +1411,7 @@
         </w:trPr>
         <w:tc>
           <w:tcPr>
-            <w:tcW w:w="1034" w:type="dxa"/>
+            <w:tcW w:w="1022" w:type="dxa"/>
             <w:tcBorders>
               <w:top w:val="single" w:sz="6" w:space="0" w:color="000000"/>
               <w:left w:val="single" w:sz="6" w:space="0" w:color="000000"/>
@@ -586,7 +1453,44 @@
         </w:tc>
         <w:tc>
           <w:tcPr>
-            <w:tcW w:w="711" w:type="dxa"/>
+            <w:tcW w:w="1063" w:type="dxa"/>
+            <w:tcBorders>
+              <w:top w:val="single" w:sz="6" w:space="0" w:color="000000"/>
+              <w:left w:val="single" w:sz="6" w:space="0" w:color="000000"/>
+              <w:bottom w:val="single" w:sz="6" w:space="0" w:color="000000"/>
+              <w:right w:val="single" w:sz="6" w:space="0" w:color="000000"/>
+            </w:tcBorders>
+            <w:vAlign w:val="center"/>
+          </w:tcPr>
+          <w:p>
+            <w:pPr>
+              <w:spacing w:after="0" w:line="240" w:lineRule="auto"/>
+              <w:jc w:val="center"/>
+              <w:rPr>
+                <w:rFonts w:eastAsia="Times New Roman" w:cs="Arial"/>
+                <w:b/>
+                <w:bCs/>
+                <w:color w:val="000000"/>
+                <w:sz w:val="18"/>
+                <w:szCs w:val="18"/>
+              </w:rPr>
+            </w:pPr>
+            <w:r>
+              <w:rPr>
+                <w:rFonts w:eastAsia="Times New Roman" w:cs="Arial"/>
+                <w:b/>
+                <w:bCs/>
+                <w:color w:val="000000"/>
+                <w:sz w:val="18"/>
+                <w:szCs w:val="18"/>
+              </w:rPr>
+              <w:t>Authorship</w:t>
+            </w:r>
+          </w:p>
+        </w:tc>
+        <w:tc>
+          <w:tcPr>
+            <w:tcW w:w="720" w:type="dxa"/>
             <w:tcBorders>
               <w:top w:val="single" w:sz="6" w:space="0" w:color="000000"/>
               <w:left w:val="single" w:sz="6" w:space="0" w:color="000000"/>
@@ -621,7 +1525,18 @@
                 <w:sz w:val="18"/>
                 <w:szCs w:val="18"/>
               </w:rPr>
-              <w:t>Data Type</w:t>
+              <w:t xml:space="preserve">Data </w:t>
+            </w:r>
+            <w:r>
+              <w:rPr>
+                <w:rFonts w:eastAsia="Times New Roman" w:cs="Arial"/>
+                <w:b/>
+                <w:bCs/>
+                <w:color w:val="000000"/>
+                <w:sz w:val="18"/>
+                <w:szCs w:val="18"/>
+              </w:rPr>
+              <w:t>Type</w:t>
             </w:r>
             <w:r>
               <w:rPr>
@@ -638,7 +1553,52 @@
         </w:tc>
         <w:tc>
           <w:tcPr>
-            <w:tcW w:w="1401" w:type="dxa"/>
+            <w:tcW w:w="1080" w:type="dxa"/>
+            <w:tcBorders>
+              <w:top w:val="single" w:sz="6" w:space="0" w:color="000000"/>
+              <w:left w:val="single" w:sz="6" w:space="0" w:color="000000"/>
+              <w:bottom w:val="single" w:sz="6" w:space="0" w:color="000000"/>
+              <w:right w:val="single" w:sz="6" w:space="0" w:color="000000"/>
+            </w:tcBorders>
+            <w:vAlign w:val="center"/>
+          </w:tcPr>
+          <w:p>
+            <w:pPr>
+              <w:spacing w:after="0" w:line="240" w:lineRule="auto"/>
+              <w:jc w:val="center"/>
+              <w:rPr>
+                <w:rFonts w:eastAsia="Times New Roman" w:cs="Arial"/>
+                <w:sz w:val="18"/>
+                <w:szCs w:val="18"/>
+              </w:rPr>
+            </w:pPr>
+            <w:r>
+              <w:rPr>
+                <w:rFonts w:eastAsia="Times New Roman" w:cs="Arial"/>
+                <w:b/>
+                <w:bCs/>
+                <w:color w:val="000000"/>
+                <w:sz w:val="18"/>
+                <w:szCs w:val="18"/>
+              </w:rPr>
+              <w:t>Resulting D</w:t>
+            </w:r>
+            <w:r>
+              <w:rPr>
+                <w:rFonts w:eastAsia="Times New Roman" w:cs="Arial"/>
+                <w:b/>
+                <w:bCs/>
+                <w:color w:val="000000"/>
+                <w:sz w:val="18"/>
+                <w:szCs w:val="18"/>
+              </w:rPr>
+              <w:t>ata Format</w:t>
+            </w:r>
+          </w:p>
+        </w:tc>
+        <w:tc>
+          <w:tcPr>
+            <w:tcW w:w="1260" w:type="dxa"/>
             <w:tcBorders>
               <w:top w:val="single" w:sz="6" w:space="0" w:color="000000"/>
               <w:left w:val="single" w:sz="6" w:space="0" w:color="000000"/>
@@ -660,6 +1620,7 @@
               <w:jc w:val="center"/>
               <w:rPr>
                 <w:rFonts w:eastAsia="Times New Roman" w:cs="Arial"/>
+                <w:b/>
                 <w:sz w:val="18"/>
                 <w:szCs w:val="18"/>
               </w:rPr>
@@ -673,58 +1634,13 @@
                 <w:sz w:val="18"/>
                 <w:szCs w:val="18"/>
               </w:rPr>
-              <w:t>Method of Creation</w:t>
+              <w:t>Data Storage</w:t>
             </w:r>
           </w:p>
         </w:tc>
         <w:tc>
           <w:tcPr>
-            <w:tcW w:w="1255" w:type="dxa"/>
-            <w:tcBorders>
-              <w:top w:val="single" w:sz="6" w:space="0" w:color="000000"/>
-              <w:left w:val="single" w:sz="6" w:space="0" w:color="000000"/>
-              <w:bottom w:val="single" w:sz="6" w:space="0" w:color="000000"/>
-              <w:right w:val="single" w:sz="6" w:space="0" w:color="000000"/>
-            </w:tcBorders>
-            <w:vAlign w:val="center"/>
-          </w:tcPr>
-          <w:p>
-            <w:pPr>
-              <w:spacing w:after="0" w:line="240" w:lineRule="auto"/>
-              <w:jc w:val="center"/>
-              <w:rPr>
-                <w:rFonts w:eastAsia="Times New Roman" w:cs="Arial"/>
-                <w:sz w:val="18"/>
-                <w:szCs w:val="18"/>
-              </w:rPr>
-            </w:pPr>
-            <w:r>
-              <w:rPr>
-                <w:rFonts w:eastAsia="Times New Roman" w:cs="Arial"/>
-                <w:b/>
-                <w:bCs/>
-                <w:color w:val="000000"/>
-                <w:sz w:val="18"/>
-                <w:szCs w:val="18"/>
-              </w:rPr>
-              <w:t>Resulting D</w:t>
-            </w:r>
-            <w:r>
-              <w:rPr>
-                <w:rFonts w:eastAsia="Times New Roman" w:cs="Arial"/>
-                <w:b/>
-                <w:bCs/>
-                <w:color w:val="000000"/>
-                <w:sz w:val="18"/>
-                <w:szCs w:val="18"/>
-              </w:rPr>
-              <w:t>ata Format</w:t>
-            </w:r>
-          </w:p>
-        </w:tc>
-        <w:tc>
-          <w:tcPr>
-            <w:tcW w:w="870" w:type="dxa"/>
+            <w:tcW w:w="1252" w:type="dxa"/>
             <w:tcBorders>
               <w:top w:val="single" w:sz="6" w:space="0" w:color="000000"/>
               <w:left w:val="single" w:sz="6" w:space="0" w:color="000000"/>
@@ -746,88 +1662,6 @@
               <w:jc w:val="center"/>
               <w:rPr>
                 <w:rFonts w:eastAsia="Times New Roman" w:cs="Arial"/>
-                <w:b/>
-                <w:sz w:val="18"/>
-                <w:szCs w:val="18"/>
-              </w:rPr>
-            </w:pPr>
-            <w:r>
-              <w:rPr>
-                <w:rFonts w:eastAsia="Times New Roman" w:cs="Arial"/>
-                <w:b/>
-                <w:bCs/>
-                <w:color w:val="000000"/>
-                <w:sz w:val="18"/>
-                <w:szCs w:val="18"/>
-              </w:rPr>
-              <w:t>Data Storage</w:t>
-            </w:r>
-          </w:p>
-        </w:tc>
-        <w:tc>
-          <w:tcPr>
-            <w:tcW w:w="1157" w:type="dxa"/>
-            <w:tcBorders>
-              <w:top w:val="single" w:sz="6" w:space="0" w:color="000000"/>
-              <w:left w:val="single" w:sz="6" w:space="0" w:color="000000"/>
-              <w:bottom w:val="single" w:sz="6" w:space="0" w:color="000000"/>
-              <w:right w:val="single" w:sz="6" w:space="0" w:color="000000"/>
-            </w:tcBorders>
-            <w:tcMar>
-              <w:top w:w="105" w:type="dxa"/>
-              <w:left w:w="105" w:type="dxa"/>
-              <w:bottom w:w="105" w:type="dxa"/>
-              <w:right w:w="105" w:type="dxa"/>
-            </w:tcMar>
-            <w:vAlign w:val="center"/>
-            <w:hideMark/>
-          </w:tcPr>
-          <w:p>
-            <w:pPr>
-              <w:spacing w:after="0" w:line="240" w:lineRule="auto"/>
-              <w:jc w:val="center"/>
-              <w:rPr>
-                <w:rFonts w:eastAsia="Times New Roman" w:cs="Arial"/>
-                <w:b/>
-                <w:sz w:val="18"/>
-                <w:szCs w:val="18"/>
-              </w:rPr>
-            </w:pPr>
-            <w:r>
-              <w:rPr>
-                <w:rFonts w:eastAsia="Times New Roman" w:cs="Arial"/>
-                <w:b/>
-                <w:sz w:val="18"/>
-                <w:szCs w:val="18"/>
-              </w:rPr>
-              <w:t>Final Data Product</w:t>
-            </w:r>
-          </w:p>
-        </w:tc>
-        <w:tc>
-          <w:tcPr>
-            <w:tcW w:w="2264" w:type="dxa"/>
-            <w:tcBorders>
-              <w:top w:val="single" w:sz="6" w:space="0" w:color="000000"/>
-              <w:left w:val="single" w:sz="6" w:space="0" w:color="000000"/>
-              <w:bottom w:val="single" w:sz="6" w:space="0" w:color="000000"/>
-              <w:right w:val="single" w:sz="6" w:space="0" w:color="000000"/>
-            </w:tcBorders>
-            <w:tcMar>
-              <w:top w:w="105" w:type="dxa"/>
-              <w:left w:w="105" w:type="dxa"/>
-              <w:bottom w:w="105" w:type="dxa"/>
-              <w:right w:w="105" w:type="dxa"/>
-            </w:tcMar>
-            <w:vAlign w:val="center"/>
-            <w:hideMark/>
-          </w:tcPr>
-          <w:p>
-            <w:pPr>
-              <w:spacing w:after="0" w:line="240" w:lineRule="auto"/>
-              <w:jc w:val="center"/>
-              <w:rPr>
-                <w:rFonts w:eastAsia="Times New Roman" w:cs="Arial"/>
                 <w:sz w:val="18"/>
                 <w:szCs w:val="18"/>
               </w:rPr>
@@ -858,7 +1692,7 @@
         </w:tc>
         <w:tc>
           <w:tcPr>
-            <w:tcW w:w="1612" w:type="dxa"/>
+            <w:tcW w:w="1584" w:type="dxa"/>
             <w:tcBorders>
               <w:top w:val="single" w:sz="6" w:space="0" w:color="000000"/>
               <w:left w:val="single" w:sz="6" w:space="0" w:color="000000"/>
@@ -895,7 +1729,7 @@
         </w:tc>
         <w:tc>
           <w:tcPr>
-            <w:tcW w:w="1500" w:type="dxa"/>
+            <w:tcW w:w="1638" w:type="dxa"/>
             <w:tcBorders>
               <w:top w:val="single" w:sz="6" w:space="0" w:color="000000"/>
               <w:left w:val="single" w:sz="6" w:space="0" w:color="000000"/>
@@ -931,13 +1765,14 @@
         </w:tc>
         <w:tc>
           <w:tcPr>
-            <w:tcW w:w="1276" w:type="dxa"/>
+            <w:tcW w:w="1271" w:type="dxa"/>
             <w:tcBorders>
               <w:top w:val="single" w:sz="6" w:space="0" w:color="000000"/>
               <w:left w:val="single" w:sz="6" w:space="0" w:color="000000"/>
               <w:bottom w:val="single" w:sz="6" w:space="0" w:color="000000"/>
               <w:right w:val="single" w:sz="6" w:space="0" w:color="000000"/>
             </w:tcBorders>
+            <w:vAlign w:val="center"/>
           </w:tcPr>
           <w:p>
             <w:pPr>
@@ -961,7 +1796,44 @@
                 <w:sz w:val="18"/>
                 <w:szCs w:val="18"/>
               </w:rPr>
-              <w:t>Anonymization for IRB</w:t>
+              <w:t>Anonymization</w:t>
+            </w:r>
+          </w:p>
+        </w:tc>
+        <w:tc>
+          <w:tcPr>
+            <w:tcW w:w="1259" w:type="dxa"/>
+            <w:tcBorders>
+              <w:top w:val="single" w:sz="6" w:space="0" w:color="000000"/>
+              <w:left w:val="single" w:sz="6" w:space="0" w:color="000000"/>
+              <w:bottom w:val="single" w:sz="6" w:space="0" w:color="000000"/>
+              <w:right w:val="single" w:sz="6" w:space="0" w:color="000000"/>
+            </w:tcBorders>
+            <w:vAlign w:val="center"/>
+          </w:tcPr>
+          <w:p>
+            <w:pPr>
+              <w:spacing w:after="0" w:line="240" w:lineRule="auto"/>
+              <w:jc w:val="center"/>
+              <w:rPr>
+                <w:rFonts w:eastAsia="Times New Roman" w:cs="Arial"/>
+                <w:b/>
+                <w:bCs/>
+                <w:color w:val="000000"/>
+                <w:sz w:val="18"/>
+                <w:szCs w:val="18"/>
+              </w:rPr>
+            </w:pPr>
+            <w:r>
+              <w:rPr>
+                <w:rFonts w:eastAsia="Times New Roman" w:cs="Arial"/>
+                <w:b/>
+                <w:bCs/>
+                <w:color w:val="000000"/>
+                <w:sz w:val="18"/>
+                <w:szCs w:val="18"/>
+              </w:rPr>
+              <w:t>Publication</w:t>
             </w:r>
           </w:p>
         </w:tc>
@@ -969,7 +1841,7 @@
       <w:tr>
         <w:tc>
           <w:tcPr>
-            <w:tcW w:w="1034" w:type="dxa"/>
+            <w:tcW w:w="1022" w:type="dxa"/>
             <w:tcBorders>
               <w:top w:val="single" w:sz="6" w:space="0" w:color="000000"/>
               <w:left w:val="single" w:sz="6" w:space="0" w:color="000000"/>
@@ -996,7 +1868,28 @@
         </w:tc>
         <w:tc>
           <w:tcPr>
-            <w:tcW w:w="711" w:type="dxa"/>
+            <w:tcW w:w="1063" w:type="dxa"/>
+            <w:tcBorders>
+              <w:top w:val="single" w:sz="6" w:space="0" w:color="000000"/>
+              <w:left w:val="single" w:sz="6" w:space="0" w:color="000000"/>
+              <w:bottom w:val="single" w:sz="6" w:space="0" w:color="000000"/>
+              <w:right w:val="single" w:sz="6" w:space="0" w:color="000000"/>
+            </w:tcBorders>
+          </w:tcPr>
+          <w:p>
+            <w:pPr>
+              <w:spacing w:after="0" w:line="0" w:lineRule="atLeast"/>
+              <w:rPr>
+                <w:rFonts w:eastAsia="Times New Roman" w:cs="Arial"/>
+                <w:sz w:val="18"/>
+                <w:szCs w:val="18"/>
+              </w:rPr>
+            </w:pPr>
+          </w:p>
+        </w:tc>
+        <w:tc>
+          <w:tcPr>
+            <w:tcW w:w="720" w:type="dxa"/>
             <w:tcBorders>
               <w:top w:val="single" w:sz="6" w:space="0" w:color="000000"/>
               <w:left w:val="single" w:sz="6" w:space="0" w:color="000000"/>
@@ -1023,7 +1916,29 @@
         </w:tc>
         <w:tc>
           <w:tcPr>
-            <w:tcW w:w="1401" w:type="dxa"/>
+            <w:tcW w:w="1080" w:type="dxa"/>
+            <w:tcBorders>
+              <w:top w:val="single" w:sz="6" w:space="0" w:color="000000"/>
+              <w:left w:val="single" w:sz="6" w:space="0" w:color="000000"/>
+              <w:bottom w:val="single" w:sz="6" w:space="0" w:color="000000"/>
+              <w:right w:val="single" w:sz="6" w:space="0" w:color="000000"/>
+            </w:tcBorders>
+          </w:tcPr>
+          <w:p>
+            <w:pPr>
+              <w:spacing w:after="0" w:line="0" w:lineRule="atLeast"/>
+              <w:ind w:left="29"/>
+              <w:rPr>
+                <w:rFonts w:eastAsia="Times New Roman" w:cs="Arial"/>
+                <w:sz w:val="18"/>
+                <w:szCs w:val="18"/>
+              </w:rPr>
+            </w:pPr>
+          </w:p>
+        </w:tc>
+        <w:tc>
+          <w:tcPr>
+            <w:tcW w:w="1260" w:type="dxa"/>
             <w:tcBorders>
               <w:top w:val="single" w:sz="6" w:space="0" w:color="000000"/>
               <w:left w:val="single" w:sz="6" w:space="0" w:color="000000"/>
@@ -1050,29 +1965,7 @@
         </w:tc>
         <w:tc>
           <w:tcPr>
-            <w:tcW w:w="1255" w:type="dxa"/>
-            <w:tcBorders>
-              <w:top w:val="single" w:sz="6" w:space="0" w:color="000000"/>
-              <w:left w:val="single" w:sz="6" w:space="0" w:color="000000"/>
-              <w:bottom w:val="single" w:sz="6" w:space="0" w:color="000000"/>
-              <w:right w:val="single" w:sz="6" w:space="0" w:color="000000"/>
-            </w:tcBorders>
-          </w:tcPr>
-          <w:p>
-            <w:pPr>
-              <w:spacing w:after="0" w:line="0" w:lineRule="atLeast"/>
-              <w:ind w:left="29"/>
-              <w:rPr>
-                <w:rFonts w:eastAsia="Times New Roman" w:cs="Arial"/>
-                <w:sz w:val="18"/>
-                <w:szCs w:val="18"/>
-              </w:rPr>
-            </w:pPr>
-          </w:p>
-        </w:tc>
-        <w:tc>
-          <w:tcPr>
-            <w:tcW w:w="870" w:type="dxa"/>
+            <w:tcW w:w="1252" w:type="dxa"/>
             <w:tcBorders>
               <w:top w:val="single" w:sz="6" w:space="0" w:color="000000"/>
               <w:left w:val="single" w:sz="6" w:space="0" w:color="000000"/>
@@ -1099,7 +1992,97 @@
         </w:tc>
         <w:tc>
           <w:tcPr>
-            <w:tcW w:w="1157" w:type="dxa"/>
+            <w:tcW w:w="1584" w:type="dxa"/>
+            <w:tcBorders>
+              <w:top w:val="single" w:sz="6" w:space="0" w:color="000000"/>
+              <w:left w:val="single" w:sz="6" w:space="0" w:color="000000"/>
+              <w:bottom w:val="single" w:sz="6" w:space="0" w:color="000000"/>
+              <w:right w:val="single" w:sz="6" w:space="0" w:color="000000"/>
+            </w:tcBorders>
+          </w:tcPr>
+          <w:p>
+            <w:pPr>
+              <w:spacing w:after="0" w:line="0" w:lineRule="atLeast"/>
+              <w:ind w:left="82"/>
+              <w:rPr>
+                <w:rFonts w:eastAsia="Times New Roman" w:cs="Arial"/>
+                <w:sz w:val="18"/>
+                <w:szCs w:val="18"/>
+              </w:rPr>
+            </w:pPr>
+          </w:p>
+        </w:tc>
+        <w:tc>
+          <w:tcPr>
+            <w:tcW w:w="1638" w:type="dxa"/>
+            <w:tcBorders>
+              <w:top w:val="single" w:sz="6" w:space="0" w:color="000000"/>
+              <w:left w:val="single" w:sz="6" w:space="0" w:color="000000"/>
+              <w:bottom w:val="single" w:sz="6" w:space="0" w:color="000000"/>
+              <w:right w:val="single" w:sz="6" w:space="0" w:color="000000"/>
+            </w:tcBorders>
+          </w:tcPr>
+          <w:p>
+            <w:pPr>
+              <w:spacing w:after="0" w:line="0" w:lineRule="atLeast"/>
+              <w:ind w:left="75"/>
+              <w:rPr>
+                <w:rFonts w:eastAsia="Times New Roman" w:cs="Arial"/>
+                <w:sz w:val="18"/>
+                <w:szCs w:val="18"/>
+              </w:rPr>
+            </w:pPr>
+          </w:p>
+        </w:tc>
+        <w:tc>
+          <w:tcPr>
+            <w:tcW w:w="1271" w:type="dxa"/>
+            <w:tcBorders>
+              <w:top w:val="single" w:sz="6" w:space="0" w:color="000000"/>
+              <w:left w:val="single" w:sz="6" w:space="0" w:color="000000"/>
+              <w:bottom w:val="single" w:sz="6" w:space="0" w:color="000000"/>
+              <w:right w:val="single" w:sz="6" w:space="0" w:color="000000"/>
+            </w:tcBorders>
+          </w:tcPr>
+          <w:p>
+            <w:pPr>
+              <w:spacing w:after="0" w:line="0" w:lineRule="atLeast"/>
+              <w:ind w:left="75"/>
+              <w:rPr>
+                <w:rFonts w:eastAsia="Times New Roman" w:cs="Arial"/>
+                <w:sz w:val="18"/>
+                <w:szCs w:val="18"/>
+              </w:rPr>
+            </w:pPr>
+          </w:p>
+        </w:tc>
+        <w:tc>
+          <w:tcPr>
+            <w:tcW w:w="1259" w:type="dxa"/>
+            <w:tcBorders>
+              <w:top w:val="single" w:sz="6" w:space="0" w:color="000000"/>
+              <w:left w:val="single" w:sz="6" w:space="0" w:color="000000"/>
+              <w:bottom w:val="single" w:sz="6" w:space="0" w:color="000000"/>
+              <w:right w:val="single" w:sz="6" w:space="0" w:color="000000"/>
+            </w:tcBorders>
+          </w:tcPr>
+          <w:p>
+            <w:pPr>
+              <w:spacing w:after="0" w:line="0" w:lineRule="atLeast"/>
+              <w:ind w:left="75"/>
+              <w:rPr>
+                <w:rFonts w:eastAsia="Times New Roman" w:cs="Arial"/>
+                <w:sz w:val="18"/>
+                <w:szCs w:val="18"/>
+              </w:rPr>
+            </w:pPr>
+          </w:p>
+        </w:tc>
+      </w:tr>
+      <w:tr>
+        <w:tc>
+          <w:tcPr>
+            <w:tcW w:w="1022" w:type="dxa"/>
             <w:tcBorders>
               <w:top w:val="single" w:sz="6" w:space="0" w:color="000000"/>
               <w:left w:val="single" w:sz="6" w:space="0" w:color="000000"/>
@@ -1126,7 +2109,28 @@
         </w:tc>
         <w:tc>
           <w:tcPr>
-            <w:tcW w:w="2264" w:type="dxa"/>
+            <w:tcW w:w="1063" w:type="dxa"/>
+            <w:tcBorders>
+              <w:top w:val="single" w:sz="6" w:space="0" w:color="000000"/>
+              <w:left w:val="single" w:sz="6" w:space="0" w:color="000000"/>
+              <w:bottom w:val="single" w:sz="6" w:space="0" w:color="000000"/>
+              <w:right w:val="single" w:sz="6" w:space="0" w:color="000000"/>
+            </w:tcBorders>
+          </w:tcPr>
+          <w:p>
+            <w:pPr>
+              <w:spacing w:after="0" w:line="0" w:lineRule="atLeast"/>
+              <w:rPr>
+                <w:rFonts w:eastAsia="Times New Roman" w:cs="Arial"/>
+                <w:sz w:val="18"/>
+                <w:szCs w:val="18"/>
+              </w:rPr>
+            </w:pPr>
+          </w:p>
+        </w:tc>
+        <w:tc>
+          <w:tcPr>
+            <w:tcW w:w="720" w:type="dxa"/>
             <w:tcBorders>
               <w:top w:val="single" w:sz="6" w:space="0" w:color="000000"/>
               <w:left w:val="single" w:sz="6" w:space="0" w:color="000000"/>
@@ -1153,7 +2157,7 @@
         </w:tc>
         <w:tc>
           <w:tcPr>
-            <w:tcW w:w="1612" w:type="dxa"/>
+            <w:tcW w:w="1080" w:type="dxa"/>
             <w:tcBorders>
               <w:top w:val="single" w:sz="6" w:space="0" w:color="000000"/>
               <w:left w:val="single" w:sz="6" w:space="0" w:color="000000"/>
@@ -1164,7 +2168,7 @@
           <w:p>
             <w:pPr>
               <w:spacing w:after="0" w:line="0" w:lineRule="atLeast"/>
-              <w:ind w:left="82"/>
+              <w:ind w:left="29"/>
               <w:rPr>
                 <w:rFonts w:eastAsia="Times New Roman" w:cs="Arial"/>
                 <w:sz w:val="18"/>
@@ -1175,53 +2179,7 @@
         </w:tc>
         <w:tc>
           <w:tcPr>
-            <w:tcW w:w="1500" w:type="dxa"/>
-            <w:tcBorders>
-              <w:top w:val="single" w:sz="6" w:space="0" w:color="000000"/>
-              <w:left w:val="single" w:sz="6" w:space="0" w:color="000000"/>
-              <w:bottom w:val="single" w:sz="6" w:space="0" w:color="000000"/>
-              <w:right w:val="single" w:sz="6" w:space="0" w:color="000000"/>
-            </w:tcBorders>
-          </w:tcPr>
-          <w:p>
-            <w:pPr>
-              <w:spacing w:after="0" w:line="0" w:lineRule="atLeast"/>
-              <w:ind w:left="75"/>
-              <w:rPr>
-                <w:rFonts w:eastAsia="Times New Roman" w:cs="Arial"/>
-                <w:sz w:val="18"/>
-                <w:szCs w:val="18"/>
-              </w:rPr>
-            </w:pPr>
-          </w:p>
-        </w:tc>
-        <w:tc>
-          <w:tcPr>
-            <w:tcW w:w="1276" w:type="dxa"/>
-            <w:tcBorders>
-              <w:top w:val="single" w:sz="6" w:space="0" w:color="000000"/>
-              <w:left w:val="single" w:sz="6" w:space="0" w:color="000000"/>
-              <w:bottom w:val="single" w:sz="6" w:space="0" w:color="000000"/>
-              <w:right w:val="single" w:sz="6" w:space="0" w:color="000000"/>
-            </w:tcBorders>
-          </w:tcPr>
-          <w:p>
-            <w:pPr>
-              <w:spacing w:after="0" w:line="0" w:lineRule="atLeast"/>
-              <w:ind w:left="75"/>
-              <w:rPr>
-                <w:rFonts w:eastAsia="Times New Roman" w:cs="Arial"/>
-                <w:sz w:val="18"/>
-                <w:szCs w:val="18"/>
-              </w:rPr>
-            </w:pPr>
-          </w:p>
-        </w:tc>
-      </w:tr>
-      <w:tr>
-        <w:tc>
-          <w:tcPr>
-            <w:tcW w:w="1034" w:type="dxa"/>
+            <w:tcW w:w="1260" w:type="dxa"/>
             <w:tcBorders>
               <w:top w:val="single" w:sz="6" w:space="0" w:color="000000"/>
               <w:left w:val="single" w:sz="6" w:space="0" w:color="000000"/>
@@ -1248,7 +2206,7 @@
         </w:tc>
         <w:tc>
           <w:tcPr>
-            <w:tcW w:w="711" w:type="dxa"/>
+            <w:tcW w:w="1252" w:type="dxa"/>
             <w:tcBorders>
               <w:top w:val="single" w:sz="6" w:space="0" w:color="000000"/>
               <w:left w:val="single" w:sz="6" w:space="0" w:color="000000"/>
@@ -1275,7 +2233,100 @@
         </w:tc>
         <w:tc>
           <w:tcPr>
-            <w:tcW w:w="1401" w:type="dxa"/>
+            <w:tcW w:w="1584" w:type="dxa"/>
+            <w:tcBorders>
+              <w:top w:val="single" w:sz="6" w:space="0" w:color="000000"/>
+              <w:left w:val="single" w:sz="6" w:space="0" w:color="000000"/>
+              <w:bottom w:val="single" w:sz="6" w:space="0" w:color="000000"/>
+              <w:right w:val="single" w:sz="6" w:space="0" w:color="000000"/>
+            </w:tcBorders>
+          </w:tcPr>
+          <w:p>
+            <w:pPr>
+              <w:spacing w:after="0" w:line="0" w:lineRule="atLeast"/>
+              <w:rPr>
+                <w:rFonts w:eastAsia="Times New Roman" w:cs="Arial"/>
+                <w:color w:val="000000"/>
+                <w:sz w:val="18"/>
+                <w:szCs w:val="18"/>
+              </w:rPr>
+            </w:pPr>
+          </w:p>
+        </w:tc>
+        <w:tc>
+          <w:tcPr>
+            <w:tcW w:w="1638" w:type="dxa"/>
+            <w:tcBorders>
+              <w:top w:val="single" w:sz="6" w:space="0" w:color="000000"/>
+              <w:left w:val="single" w:sz="6" w:space="0" w:color="000000"/>
+              <w:bottom w:val="single" w:sz="6" w:space="0" w:color="000000"/>
+              <w:right w:val="single" w:sz="6" w:space="0" w:color="000000"/>
+            </w:tcBorders>
+          </w:tcPr>
+          <w:p>
+            <w:pPr>
+              <w:spacing w:after="0" w:line="0" w:lineRule="atLeast"/>
+              <w:ind w:left="75"/>
+              <w:rPr>
+                <w:rFonts w:eastAsia="Times New Roman" w:cs="Arial"/>
+                <w:color w:val="000000"/>
+                <w:sz w:val="18"/>
+                <w:szCs w:val="18"/>
+              </w:rPr>
+            </w:pPr>
+          </w:p>
+        </w:tc>
+        <w:tc>
+          <w:tcPr>
+            <w:tcW w:w="1271" w:type="dxa"/>
+            <w:tcBorders>
+              <w:top w:val="single" w:sz="6" w:space="0" w:color="000000"/>
+              <w:left w:val="single" w:sz="6" w:space="0" w:color="000000"/>
+              <w:bottom w:val="single" w:sz="6" w:space="0" w:color="000000"/>
+              <w:right w:val="single" w:sz="6" w:space="0" w:color="000000"/>
+            </w:tcBorders>
+          </w:tcPr>
+          <w:p>
+            <w:pPr>
+              <w:spacing w:after="0" w:line="0" w:lineRule="atLeast"/>
+              <w:ind w:left="75"/>
+              <w:rPr>
+                <w:rFonts w:eastAsia="Times New Roman" w:cs="Arial"/>
+                <w:color w:val="000000"/>
+                <w:sz w:val="18"/>
+                <w:szCs w:val="18"/>
+              </w:rPr>
+            </w:pPr>
+          </w:p>
+        </w:tc>
+        <w:tc>
+          <w:tcPr>
+            <w:tcW w:w="1259" w:type="dxa"/>
+            <w:tcBorders>
+              <w:top w:val="single" w:sz="6" w:space="0" w:color="000000"/>
+              <w:left w:val="single" w:sz="6" w:space="0" w:color="000000"/>
+              <w:bottom w:val="single" w:sz="6" w:space="0" w:color="000000"/>
+              <w:right w:val="single" w:sz="6" w:space="0" w:color="000000"/>
+            </w:tcBorders>
+          </w:tcPr>
+          <w:p>
+            <w:pPr>
+              <w:spacing w:after="0" w:line="0" w:lineRule="atLeast"/>
+              <w:ind w:left="75"/>
+              <w:rPr>
+                <w:rFonts w:eastAsia="Times New Roman" w:cs="Arial"/>
+                <w:color w:val="000000"/>
+                <w:sz w:val="18"/>
+                <w:szCs w:val="18"/>
+              </w:rPr>
+            </w:pPr>
+          </w:p>
+        </w:tc>
+      </w:tr>
+      <w:tr>
+        <w:tc>
+          <w:tcPr>
+            <w:tcW w:w="1022" w:type="dxa"/>
             <w:tcBorders>
               <w:top w:val="single" w:sz="6" w:space="0" w:color="000000"/>
               <w:left w:val="single" w:sz="6" w:space="0" w:color="000000"/>
@@ -1294,6 +2345,7 @@
               <w:spacing w:after="0" w:line="0" w:lineRule="atLeast"/>
               <w:rPr>
                 <w:rFonts w:eastAsia="Times New Roman" w:cs="Arial"/>
+                <w:color w:val="000000"/>
                 <w:sz w:val="18"/>
                 <w:szCs w:val="18"/>
               </w:rPr>
@@ -1302,7 +2354,7 @@
         </w:tc>
         <w:tc>
           <w:tcPr>
-            <w:tcW w:w="1255" w:type="dxa"/>
+            <w:tcW w:w="1063" w:type="dxa"/>
             <w:tcBorders>
               <w:top w:val="single" w:sz="6" w:space="0" w:color="000000"/>
               <w:left w:val="single" w:sz="6" w:space="0" w:color="000000"/>
@@ -1313,9 +2365,9 @@
           <w:p>
             <w:pPr>
               <w:spacing w:after="0" w:line="0" w:lineRule="atLeast"/>
-              <w:ind w:left="29"/>
-              <w:rPr>
-                <w:rFonts w:eastAsia="Times New Roman" w:cs="Arial"/>
+              <w:rPr>
+                <w:rFonts w:eastAsia="Times New Roman" w:cs="Arial"/>
+                <w:color w:val="000000"/>
                 <w:sz w:val="18"/>
                 <w:szCs w:val="18"/>
               </w:rPr>
@@ -1324,7 +2376,7 @@
         </w:tc>
         <w:tc>
           <w:tcPr>
-            <w:tcW w:w="870" w:type="dxa"/>
+            <w:tcW w:w="720" w:type="dxa"/>
             <w:tcBorders>
               <w:top w:val="single" w:sz="6" w:space="0" w:color="000000"/>
               <w:left w:val="single" w:sz="6" w:space="0" w:color="000000"/>
@@ -1343,6 +2395,7 @@
               <w:spacing w:after="0" w:line="0" w:lineRule="atLeast"/>
               <w:rPr>
                 <w:rFonts w:eastAsia="Times New Roman" w:cs="Arial"/>
+                <w:color w:val="000000"/>
                 <w:sz w:val="18"/>
                 <w:szCs w:val="18"/>
               </w:rPr>
@@ -1351,7 +2404,30 @@
         </w:tc>
         <w:tc>
           <w:tcPr>
-            <w:tcW w:w="1157" w:type="dxa"/>
+            <w:tcW w:w="1080" w:type="dxa"/>
+            <w:tcBorders>
+              <w:top w:val="single" w:sz="6" w:space="0" w:color="000000"/>
+              <w:left w:val="single" w:sz="6" w:space="0" w:color="000000"/>
+              <w:bottom w:val="single" w:sz="6" w:space="0" w:color="000000"/>
+              <w:right w:val="single" w:sz="6" w:space="0" w:color="000000"/>
+            </w:tcBorders>
+          </w:tcPr>
+          <w:p>
+            <w:pPr>
+              <w:spacing w:after="0" w:line="0" w:lineRule="atLeast"/>
+              <w:ind w:left="29"/>
+              <w:rPr>
+                <w:rFonts w:eastAsia="Times New Roman" w:cs="Arial"/>
+                <w:color w:val="000000"/>
+                <w:sz w:val="18"/>
+                <w:szCs w:val="18"/>
+              </w:rPr>
+            </w:pPr>
+          </w:p>
+        </w:tc>
+        <w:tc>
+          <w:tcPr>
+            <w:tcW w:w="1260" w:type="dxa"/>
             <w:tcBorders>
               <w:top w:val="single" w:sz="6" w:space="0" w:color="000000"/>
               <w:left w:val="single" w:sz="6" w:space="0" w:color="000000"/>
@@ -1370,6 +2446,7 @@
               <w:spacing w:after="0" w:line="0" w:lineRule="atLeast"/>
               <w:rPr>
                 <w:rFonts w:eastAsia="Times New Roman" w:cs="Arial"/>
+                <w:color w:val="000000"/>
                 <w:sz w:val="18"/>
                 <w:szCs w:val="18"/>
               </w:rPr>
@@ -1378,7 +2455,7 @@
         </w:tc>
         <w:tc>
           <w:tcPr>
-            <w:tcW w:w="2264" w:type="dxa"/>
+            <w:tcW w:w="1252" w:type="dxa"/>
             <w:tcBorders>
               <w:top w:val="single" w:sz="6" w:space="0" w:color="000000"/>
               <w:left w:val="single" w:sz="6" w:space="0" w:color="000000"/>
@@ -1397,6 +2474,7 @@
               <w:spacing w:after="0" w:line="0" w:lineRule="atLeast"/>
               <w:rPr>
                 <w:rFonts w:eastAsia="Times New Roman" w:cs="Arial"/>
+                <w:color w:val="000000"/>
                 <w:sz w:val="18"/>
                 <w:szCs w:val="18"/>
               </w:rPr>
@@ -1405,7 +2483,7 @@
         </w:tc>
         <w:tc>
           <w:tcPr>
-            <w:tcW w:w="1612" w:type="dxa"/>
+            <w:tcW w:w="1584" w:type="dxa"/>
             <w:tcBorders>
               <w:top w:val="single" w:sz="6" w:space="0" w:color="000000"/>
               <w:left w:val="single" w:sz="6" w:space="0" w:color="000000"/>
@@ -1427,7 +2505,7 @@
         </w:tc>
         <w:tc>
           <w:tcPr>
-            <w:tcW w:w="1500" w:type="dxa"/>
+            <w:tcW w:w="1638" w:type="dxa"/>
             <w:tcBorders>
               <w:top w:val="single" w:sz="6" w:space="0" w:color="000000"/>
               <w:left w:val="single" w:sz="6" w:space="0" w:color="000000"/>
@@ -1450,7 +2528,7 @@
         </w:tc>
         <w:tc>
           <w:tcPr>
-            <w:tcW w:w="1276" w:type="dxa"/>
+            <w:tcW w:w="1271" w:type="dxa"/>
             <w:tcBorders>
               <w:top w:val="single" w:sz="6" w:space="0" w:color="000000"/>
               <w:left w:val="single" w:sz="6" w:space="0" w:color="000000"/>
@@ -1471,222 +2549,9 @@
             </w:pPr>
           </w:p>
         </w:tc>
-      </w:tr>
-      <w:tr>
         <w:tc>
           <w:tcPr>
-            <w:tcW w:w="1034" w:type="dxa"/>
-            <w:tcBorders>
-              <w:top w:val="single" w:sz="6" w:space="0" w:color="000000"/>
-              <w:left w:val="single" w:sz="6" w:space="0" w:color="000000"/>
-              <w:bottom w:val="single" w:sz="6" w:space="0" w:color="000000"/>
-              <w:right w:val="single" w:sz="6" w:space="0" w:color="000000"/>
-            </w:tcBorders>
-            <w:tcMar>
-              <w:top w:w="105" w:type="dxa"/>
-              <w:left w:w="105" w:type="dxa"/>
-              <w:bottom w:w="105" w:type="dxa"/>
-              <w:right w:w="105" w:type="dxa"/>
-            </w:tcMar>
-          </w:tcPr>
-          <w:p>
-            <w:pPr>
-              <w:spacing w:after="0" w:line="0" w:lineRule="atLeast"/>
-              <w:rPr>
-                <w:rFonts w:eastAsia="Times New Roman" w:cs="Arial"/>
-                <w:color w:val="000000"/>
-                <w:sz w:val="18"/>
-                <w:szCs w:val="18"/>
-              </w:rPr>
-            </w:pPr>
-          </w:p>
-        </w:tc>
-        <w:tc>
-          <w:tcPr>
-            <w:tcW w:w="711" w:type="dxa"/>
-            <w:tcBorders>
-              <w:top w:val="single" w:sz="6" w:space="0" w:color="000000"/>
-              <w:left w:val="single" w:sz="6" w:space="0" w:color="000000"/>
-              <w:bottom w:val="single" w:sz="6" w:space="0" w:color="000000"/>
-              <w:right w:val="single" w:sz="6" w:space="0" w:color="000000"/>
-            </w:tcBorders>
-            <w:tcMar>
-              <w:top w:w="105" w:type="dxa"/>
-              <w:left w:w="105" w:type="dxa"/>
-              <w:bottom w:w="105" w:type="dxa"/>
-              <w:right w:w="105" w:type="dxa"/>
-            </w:tcMar>
-          </w:tcPr>
-          <w:p>
-            <w:pPr>
-              <w:spacing w:after="0" w:line="0" w:lineRule="atLeast"/>
-              <w:rPr>
-                <w:rFonts w:eastAsia="Times New Roman" w:cs="Arial"/>
-                <w:color w:val="000000"/>
-                <w:sz w:val="18"/>
-                <w:szCs w:val="18"/>
-              </w:rPr>
-            </w:pPr>
-          </w:p>
-        </w:tc>
-        <w:tc>
-          <w:tcPr>
-            <w:tcW w:w="1401" w:type="dxa"/>
-            <w:tcBorders>
-              <w:top w:val="single" w:sz="6" w:space="0" w:color="000000"/>
-              <w:left w:val="single" w:sz="6" w:space="0" w:color="000000"/>
-              <w:bottom w:val="single" w:sz="6" w:space="0" w:color="000000"/>
-              <w:right w:val="single" w:sz="6" w:space="0" w:color="000000"/>
-            </w:tcBorders>
-            <w:tcMar>
-              <w:top w:w="105" w:type="dxa"/>
-              <w:left w:w="105" w:type="dxa"/>
-              <w:bottom w:w="105" w:type="dxa"/>
-              <w:right w:w="105" w:type="dxa"/>
-            </w:tcMar>
-          </w:tcPr>
-          <w:p>
-            <w:pPr>
-              <w:spacing w:after="0" w:line="0" w:lineRule="atLeast"/>
-              <w:rPr>
-                <w:rFonts w:eastAsia="Times New Roman" w:cs="Arial"/>
-                <w:sz w:val="18"/>
-                <w:szCs w:val="18"/>
-              </w:rPr>
-            </w:pPr>
-          </w:p>
-        </w:tc>
-        <w:tc>
-          <w:tcPr>
-            <w:tcW w:w="1255" w:type="dxa"/>
-            <w:tcBorders>
-              <w:top w:val="single" w:sz="6" w:space="0" w:color="000000"/>
-              <w:left w:val="single" w:sz="6" w:space="0" w:color="000000"/>
-              <w:bottom w:val="single" w:sz="6" w:space="0" w:color="000000"/>
-              <w:right w:val="single" w:sz="6" w:space="0" w:color="000000"/>
-            </w:tcBorders>
-          </w:tcPr>
-          <w:p>
-            <w:pPr>
-              <w:spacing w:after="0" w:line="0" w:lineRule="atLeast"/>
-              <w:ind w:left="29"/>
-              <w:rPr>
-                <w:rFonts w:eastAsia="Times New Roman" w:cs="Arial"/>
-                <w:color w:val="000000"/>
-                <w:sz w:val="18"/>
-                <w:szCs w:val="18"/>
-              </w:rPr>
-            </w:pPr>
-          </w:p>
-        </w:tc>
-        <w:tc>
-          <w:tcPr>
-            <w:tcW w:w="870" w:type="dxa"/>
-            <w:tcBorders>
-              <w:top w:val="single" w:sz="6" w:space="0" w:color="000000"/>
-              <w:left w:val="single" w:sz="6" w:space="0" w:color="000000"/>
-              <w:bottom w:val="single" w:sz="6" w:space="0" w:color="000000"/>
-              <w:right w:val="single" w:sz="6" w:space="0" w:color="000000"/>
-            </w:tcBorders>
-            <w:tcMar>
-              <w:top w:w="105" w:type="dxa"/>
-              <w:left w:w="105" w:type="dxa"/>
-              <w:bottom w:w="105" w:type="dxa"/>
-              <w:right w:w="105" w:type="dxa"/>
-            </w:tcMar>
-          </w:tcPr>
-          <w:p>
-            <w:pPr>
-              <w:spacing w:after="0" w:line="0" w:lineRule="atLeast"/>
-              <w:rPr>
-                <w:rFonts w:eastAsia="Times New Roman" w:cs="Arial"/>
-                <w:color w:val="000000"/>
-                <w:sz w:val="18"/>
-                <w:szCs w:val="18"/>
-              </w:rPr>
-            </w:pPr>
-          </w:p>
-        </w:tc>
-        <w:tc>
-          <w:tcPr>
-            <w:tcW w:w="1157" w:type="dxa"/>
-            <w:tcBorders>
-              <w:top w:val="single" w:sz="6" w:space="0" w:color="000000"/>
-              <w:left w:val="single" w:sz="6" w:space="0" w:color="000000"/>
-              <w:bottom w:val="single" w:sz="6" w:space="0" w:color="000000"/>
-              <w:right w:val="single" w:sz="6" w:space="0" w:color="000000"/>
-            </w:tcBorders>
-            <w:tcMar>
-              <w:top w:w="105" w:type="dxa"/>
-              <w:left w:w="105" w:type="dxa"/>
-              <w:bottom w:w="105" w:type="dxa"/>
-              <w:right w:w="105" w:type="dxa"/>
-            </w:tcMar>
-          </w:tcPr>
-          <w:p>
-            <w:pPr>
-              <w:spacing w:after="0" w:line="0" w:lineRule="atLeast"/>
-              <w:rPr>
-                <w:rFonts w:eastAsia="Times New Roman" w:cs="Arial"/>
-                <w:sz w:val="18"/>
-                <w:szCs w:val="18"/>
-              </w:rPr>
-            </w:pPr>
-          </w:p>
-        </w:tc>
-        <w:tc>
-          <w:tcPr>
-            <w:tcW w:w="2264" w:type="dxa"/>
-            <w:tcBorders>
-              <w:top w:val="single" w:sz="6" w:space="0" w:color="000000"/>
-              <w:left w:val="single" w:sz="6" w:space="0" w:color="000000"/>
-              <w:bottom w:val="single" w:sz="6" w:space="0" w:color="000000"/>
-              <w:right w:val="single" w:sz="6" w:space="0" w:color="000000"/>
-            </w:tcBorders>
-            <w:tcMar>
-              <w:top w:w="105" w:type="dxa"/>
-              <w:left w:w="105" w:type="dxa"/>
-              <w:bottom w:w="105" w:type="dxa"/>
-              <w:right w:w="105" w:type="dxa"/>
-            </w:tcMar>
-          </w:tcPr>
-          <w:p>
-            <w:pPr>
-              <w:spacing w:after="0" w:line="0" w:lineRule="atLeast"/>
-              <w:rPr>
-                <w:rFonts w:eastAsia="Times New Roman" w:cs="Arial"/>
-                <w:color w:val="000000"/>
-                <w:sz w:val="18"/>
-                <w:szCs w:val="18"/>
-              </w:rPr>
-            </w:pPr>
-          </w:p>
-        </w:tc>
-        <w:tc>
-          <w:tcPr>
-            <w:tcW w:w="1612" w:type="dxa"/>
-            <w:tcBorders>
-              <w:top w:val="single" w:sz="6" w:space="0" w:color="000000"/>
-              <w:left w:val="single" w:sz="6" w:space="0" w:color="000000"/>
-              <w:bottom w:val="single" w:sz="6" w:space="0" w:color="000000"/>
-              <w:right w:val="single" w:sz="6" w:space="0" w:color="000000"/>
-            </w:tcBorders>
-          </w:tcPr>
-          <w:p>
-            <w:pPr>
-              <w:spacing w:after="0" w:line="0" w:lineRule="atLeast"/>
-              <w:rPr>
-                <w:rFonts w:eastAsia="Times New Roman" w:cs="Arial"/>
-                <w:color w:val="000000"/>
-                <w:sz w:val="18"/>
-                <w:szCs w:val="18"/>
-              </w:rPr>
-            </w:pPr>
-          </w:p>
-        </w:tc>
-        <w:tc>
-          <w:tcPr>
-            <w:tcW w:w="1500" w:type="dxa"/>
+            <w:tcW w:w="1259" w:type="dxa"/>
             <w:tcBorders>
               <w:top w:val="single" w:sz="6" w:space="0" w:color="000000"/>
               <w:left w:val="single" w:sz="6" w:space="0" w:color="000000"/>
@@ -1707,29 +2572,6 @@
             </w:pPr>
           </w:p>
         </w:tc>
-        <w:tc>
-          <w:tcPr>
-            <w:tcW w:w="1276" w:type="dxa"/>
-            <w:tcBorders>
-              <w:top w:val="single" w:sz="6" w:space="0" w:color="000000"/>
-              <w:left w:val="single" w:sz="6" w:space="0" w:color="000000"/>
-              <w:bottom w:val="single" w:sz="6" w:space="0" w:color="000000"/>
-              <w:right w:val="single" w:sz="6" w:space="0" w:color="000000"/>
-            </w:tcBorders>
-          </w:tcPr>
-          <w:p>
-            <w:pPr>
-              <w:spacing w:after="0" w:line="0" w:lineRule="atLeast"/>
-              <w:ind w:left="75"/>
-              <w:rPr>
-                <w:rFonts w:eastAsia="Times New Roman" w:cs="Arial"/>
-                <w:color w:val="000000"/>
-                <w:sz w:val="18"/>
-                <w:szCs w:val="18"/>
-              </w:rPr>
-            </w:pPr>
-          </w:p>
-        </w:tc>
       </w:tr>
     </w:tbl>
     <w:p>
@@ -2027,23 +2869,7 @@
           <w:sz w:val="18"/>
           <w:szCs w:val="18"/>
         </w:rPr>
-        <w:t xml:space="preserve"> - Type C datasets will be subject to time requirements described for Type A and Type B datasets. However, they may require the additional step of </w:t>
-      </w:r>
-      <w:proofErr w:type="spellStart"/>
-      <w:r>
-        <w:rPr>
-          <w:sz w:val="18"/>
-          <w:szCs w:val="18"/>
-        </w:rPr>
-        <w:t>anonymization</w:t>
-      </w:r>
-      <w:proofErr w:type="spellEnd"/>
-      <w:r>
-        <w:rPr>
-          <w:sz w:val="18"/>
-          <w:szCs w:val="18"/>
-        </w:rPr>
-        <w:t xml:space="preserve"> or aggregation with methods described in the Data Collection Plan.</w:t>
+        <w:t xml:space="preserve"> - Type C datasets will be subject to time requirements described for Type A and Type B datasets. However, they may require the additional step of anonymization or aggregation with methods described in the Data Collection Plan.</w:t>
       </w:r>
     </w:p>
     <w:p>
@@ -2602,6 +3428,119 @@
       <w:pPr>
         <w:ind w:left="6480" w:hanging="180"/>
       </w:pPr>
+    </w:lvl>
+  </w:abstractNum>
+  <w:abstractNum w:abstractNumId="5">
+    <w:nsid w:val="7A4A4C5B"/>
+    <w:multiLevelType w:val="hybridMultilevel"/>
+    <w:tmpl w:val="2E0618DA"/>
+    <w:lvl w:ilvl="0" w:tplc="04090001">
+      <w:start w:val="1"/>
+      <w:numFmt w:val="bullet"/>
+      <w:lvlText w:val=""/>
+      <w:lvlJc w:val="left"/>
+      <w:pPr>
+        <w:ind w:left="720" w:hanging="360"/>
+      </w:pPr>
+      <w:rPr>
+        <w:rFonts w:ascii="Symbol" w:hAnsi="Symbol" w:hint="default"/>
+      </w:rPr>
+    </w:lvl>
+    <w:lvl w:ilvl="1" w:tplc="04090003" w:tentative="1">
+      <w:start w:val="1"/>
+      <w:numFmt w:val="bullet"/>
+      <w:lvlText w:val="o"/>
+      <w:lvlJc w:val="left"/>
+      <w:pPr>
+        <w:ind w:left="1440" w:hanging="360"/>
+      </w:pPr>
+      <w:rPr>
+        <w:rFonts w:ascii="Courier New" w:hAnsi="Courier New" w:hint="default"/>
+      </w:rPr>
+    </w:lvl>
+    <w:lvl w:ilvl="2" w:tplc="04090005" w:tentative="1">
+      <w:start w:val="1"/>
+      <w:numFmt w:val="bullet"/>
+      <w:lvlText w:val=""/>
+      <w:lvlJc w:val="left"/>
+      <w:pPr>
+        <w:ind w:left="2160" w:hanging="360"/>
+      </w:pPr>
+      <w:rPr>
+        <w:rFonts w:ascii="Wingdings" w:hAnsi="Wingdings" w:hint="default"/>
+      </w:rPr>
+    </w:lvl>
+    <w:lvl w:ilvl="3" w:tplc="04090001" w:tentative="1">
+      <w:start w:val="1"/>
+      <w:numFmt w:val="bullet"/>
+      <w:lvlText w:val=""/>
+      <w:lvlJc w:val="left"/>
+      <w:pPr>
+        <w:ind w:left="2880" w:hanging="360"/>
+      </w:pPr>
+      <w:rPr>
+        <w:rFonts w:ascii="Symbol" w:hAnsi="Symbol" w:hint="default"/>
+      </w:rPr>
+    </w:lvl>
+    <w:lvl w:ilvl="4" w:tplc="04090003" w:tentative="1">
+      <w:start w:val="1"/>
+      <w:numFmt w:val="bullet"/>
+      <w:lvlText w:val="o"/>
+      <w:lvlJc w:val="left"/>
+      <w:pPr>
+        <w:ind w:left="3600" w:hanging="360"/>
+      </w:pPr>
+      <w:rPr>
+        <w:rFonts w:ascii="Courier New" w:hAnsi="Courier New" w:hint="default"/>
+      </w:rPr>
+    </w:lvl>
+    <w:lvl w:ilvl="5" w:tplc="04090005" w:tentative="1">
+      <w:start w:val="1"/>
+      <w:numFmt w:val="bullet"/>
+      <w:lvlText w:val=""/>
+      <w:lvlJc w:val="left"/>
+      <w:pPr>
+        <w:ind w:left="4320" w:hanging="360"/>
+      </w:pPr>
+      <w:rPr>
+        <w:rFonts w:ascii="Wingdings" w:hAnsi="Wingdings" w:hint="default"/>
+      </w:rPr>
+    </w:lvl>
+    <w:lvl w:ilvl="6" w:tplc="04090001" w:tentative="1">
+      <w:start w:val="1"/>
+      <w:numFmt w:val="bullet"/>
+      <w:lvlText w:val=""/>
+      <w:lvlJc w:val="left"/>
+      <w:pPr>
+        <w:ind w:left="5040" w:hanging="360"/>
+      </w:pPr>
+      <w:rPr>
+        <w:rFonts w:ascii="Symbol" w:hAnsi="Symbol" w:hint="default"/>
+      </w:rPr>
+    </w:lvl>
+    <w:lvl w:ilvl="7" w:tplc="04090003" w:tentative="1">
+      <w:start w:val="1"/>
+      <w:numFmt w:val="bullet"/>
+      <w:lvlText w:val="o"/>
+      <w:lvlJc w:val="left"/>
+      <w:pPr>
+        <w:ind w:left="5760" w:hanging="360"/>
+      </w:pPr>
+      <w:rPr>
+        <w:rFonts w:ascii="Courier New" w:hAnsi="Courier New" w:hint="default"/>
+      </w:rPr>
+    </w:lvl>
+    <w:lvl w:ilvl="8" w:tplc="04090005" w:tentative="1">
+      <w:start w:val="1"/>
+      <w:numFmt w:val="bullet"/>
+      <w:lvlText w:val=""/>
+      <w:lvlJc w:val="left"/>
+      <w:pPr>
+        <w:ind w:left="6480" w:hanging="360"/>
+      </w:pPr>
+      <w:rPr>
+        <w:rFonts w:ascii="Wingdings" w:hAnsi="Wingdings" w:hint="default"/>
+      </w:rPr>
     </w:lvl>
   </w:abstractNum>
   <w:num w:numId="1">
@@ -2632,6 +3571,9 @@
   </w:num>
   <w:num w:numId="5">
     <w:abstractNumId w:val="4"/>
+  </w:num>
+  <w:num w:numId="6">
+    <w:abstractNumId w:val="5"/>
   </w:num>
 </w:numbering>
 </file>
@@ -2864,6 +3806,29 @@
       <w:spacing w:after="0" w:line="240" w:lineRule="auto"/>
     </w:pPr>
   </w:style>
+  <w:style w:type="character" w:styleId="Hyperlink">
+    <w:name w:val="Hyperlink"/>
+    <w:basedOn w:val="DefaultParagraphFont"/>
+    <w:uiPriority w:val="99"/>
+    <w:unhideWhenUsed/>
+    <w:rsid w:val="00F13DBB"/>
+    <w:rPr>
+      <w:color w:val="0000FF" w:themeColor="hyperlink"/>
+      <w:u w:val="single"/>
+    </w:rPr>
+  </w:style>
+  <w:style w:type="character" w:styleId="FollowedHyperlink">
+    <w:name w:val="FollowedHyperlink"/>
+    <w:basedOn w:val="DefaultParagraphFont"/>
+    <w:uiPriority w:val="99"/>
+    <w:semiHidden/>
+    <w:unhideWhenUsed/>
+    <w:rsid w:val="004844B0"/>
+    <w:rPr>
+      <w:color w:val="800080" w:themeColor="followedHyperlink"/>
+      <w:u w:val="single"/>
+    </w:rPr>
+  </w:style>
 </w:styles>
 </file>
 
@@ -3094,6 +4059,29 @@
     <w:pPr>
       <w:spacing w:after="0" w:line="240" w:lineRule="auto"/>
     </w:pPr>
+  </w:style>
+  <w:style w:type="character" w:styleId="Hyperlink">
+    <w:name w:val="Hyperlink"/>
+    <w:basedOn w:val="DefaultParagraphFont"/>
+    <w:uiPriority w:val="99"/>
+    <w:unhideWhenUsed/>
+    <w:rsid w:val="00F13DBB"/>
+    <w:rPr>
+      <w:color w:val="0000FF" w:themeColor="hyperlink"/>
+      <w:u w:val="single"/>
+    </w:rPr>
+  </w:style>
+  <w:style w:type="character" w:styleId="FollowedHyperlink">
+    <w:name w:val="FollowedHyperlink"/>
+    <w:basedOn w:val="DefaultParagraphFont"/>
+    <w:uiPriority w:val="99"/>
+    <w:semiHidden/>
+    <w:unhideWhenUsed/>
+    <w:rsid w:val="004844B0"/>
+    <w:rPr>
+      <w:color w:val="800080" w:themeColor="followedHyperlink"/>
+      <w:u w:val="single"/>
+    </w:rPr>
   </w:style>
 </w:styles>
 </file>

</xml_diff>